<commit_message>
neuste Version Expose eingeschoben und Deckblatt Masterthesis angepasst
</commit_message>
<xml_diff>
--- a/Expose/Expose_Masterthesis_MSc_WI_Lohr.docx
+++ b/Expose/Expose_Masterthesis_MSc_WI_Lohr.docx
@@ -1,6 +1,6 @@
 
 <file path=word/document.xml><?xml version="1.0" encoding="utf-8"?>
-<w:document xmlns:wpc="http://schemas.microsoft.com/office/word/2010/wordprocessingCanvas" xmlns:mo="http://schemas.microsoft.com/office/mac/office/2008/main" xmlns:mc="http://schemas.openxmlformats.org/markup-compatibility/2006" xmlns:mv="urn:schemas-microsoft-com:mac:vml" xmlns:o="urn:schemas-microsoft-com:office:office" xmlns:r="http://schemas.openxmlformats.org/officeDocument/2006/relationships" xmlns:m="http://schemas.openxmlformats.org/officeDocument/2006/math" xmlns:v="urn:schemas-microsoft-com:vml" xmlns:wp14="http://schemas.microsoft.com/office/word/2010/wordprocessingDrawing" xmlns:wp="http://schemas.openxmlformats.org/drawingml/2006/wordprocessingDrawing" xmlns:w10="urn:schemas-microsoft-com:office:word" xmlns:w="http://schemas.openxmlformats.org/wordprocessingml/2006/main" xmlns:w14="http://schemas.microsoft.com/office/word/2010/wordml" xmlns:w15="http://schemas.microsoft.com/office/word/2012/wordml" xmlns:wpg="http://schemas.microsoft.com/office/word/2010/wordprocessingGroup" xmlns:wpi="http://schemas.microsoft.com/office/word/2010/wordprocessingInk" xmlns:wne="http://schemas.microsoft.com/office/word/2006/wordml" xmlns:wps="http://schemas.microsoft.com/office/word/2010/wordprocessingShape" mc:Ignorable="w14 w15 wp14">
+<w:document xmlns:wpc="http://schemas.microsoft.com/office/word/2010/wordprocessingCanvas" xmlns:mc="http://schemas.openxmlformats.org/markup-compatibility/2006" xmlns:o="urn:schemas-microsoft-com:office:office" xmlns:r="http://schemas.openxmlformats.org/officeDocument/2006/relationships" xmlns:m="http://schemas.openxmlformats.org/officeDocument/2006/math" xmlns:v="urn:schemas-microsoft-com:vml" xmlns:wp14="http://schemas.microsoft.com/office/word/2010/wordprocessingDrawing" xmlns:wp="http://schemas.openxmlformats.org/drawingml/2006/wordprocessingDrawing" xmlns:w10="urn:schemas-microsoft-com:office:word" xmlns:w="http://schemas.openxmlformats.org/wordprocessingml/2006/main" xmlns:w14="http://schemas.microsoft.com/office/word/2010/wordml" xmlns:wpg="http://schemas.microsoft.com/office/word/2010/wordprocessingGroup" xmlns:wpi="http://schemas.microsoft.com/office/word/2010/wordprocessingInk" xmlns:wne="http://schemas.microsoft.com/office/word/2006/wordml" xmlns:wps="http://schemas.microsoft.com/office/word/2010/wordprocessingShape" mc:Ignorable="w14 wp14">
   <w:body>
     <w:p>
       <w:pPr>
@@ -535,7 +535,10 @@
         <w:pStyle w:val="NurText"/>
       </w:pPr>
       <w:r>
-        <w:t xml:space="preserve">Konzeption von Standardtypen für die </w:t>
+        <w:t>Ziel ist es anhand der Phasen des Produktlebenszyklus Risiken abzuleiten und dazu passende</w:t>
+      </w:r>
+      <w:r>
+        <w:t xml:space="preserve"> Standardtypen für die </w:t>
       </w:r>
       <w:r>
         <w:t>Umsetzung</w:t>
@@ -547,27 +550,35 @@
         <w:t xml:space="preserve"> </w:t>
       </w:r>
       <w:r>
-        <w:t>im Hinblick auf</w:t>
+        <w:t>herauszuarbeiten. Diese Standardtypen reduzieren den Aufwand eigene Ableitungsmodelle zu entwickeln bzw. bieten die Möglichkeit bestehende Prozesse zu überprüfen. Dies führt zu einer weiteren Standardisierung der Release Management Prozesse in der Wirtschaft.</w:t>
+      </w:r>
+    </w:p>
+    <w:p>
+      <w:pPr>
+        <w:pStyle w:val="NurText"/>
+      </w:pPr>
+    </w:p>
+    <w:p>
+      <w:pPr>
+        <w:pStyle w:val="NurText"/>
+      </w:pPr>
+      <w:r>
+        <w:t>Welche Standardtypen lassen sich</w:t>
+      </w:r>
+      <w:r>
+        <w:t xml:space="preserve"> abgeleitet aus den Risiken der einzelnen Produktlebenszyklus</w:t>
+      </w:r>
+      <w:r>
+        <w:t>phasen mit den Methoden des</w:t>
+      </w:r>
+      <w:r>
+        <w:t xml:space="preserve"> Release Management</w:t>
+      </w:r>
+      <w:r>
+        <w:t>s</w:t>
       </w:r>
       <w:r>
         <w:t xml:space="preserve"> </w:t>
-      </w:r>
-      <w:r>
-        <w:t xml:space="preserve">die </w:t>
-      </w:r>
-      <w:r>
-        <w:t>Wirt</w:t>
-      </w:r>
-      <w:r>
-        <w:t>schaftlichkeit</w:t>
-      </w:r>
-    </w:p>
-    <w:p>
-      <w:pPr>
-        <w:pStyle w:val="NurText"/>
-      </w:pPr>
-      <w:r>
-        <w:t xml:space="preserve">Welche Standardtypen lassen sich </w:t>
       </w:r>
       <w:r>
         <w:t>konzipieren</w:t>
@@ -616,7 +627,13 @@
         </w:numPr>
       </w:pPr>
       <w:r>
-        <w:t>Einleitung (Motivation, Zielsetzung, Vorgehensweise</w:t>
+        <w:t>Einleitung (</w:t>
+      </w:r>
+      <w:r>
+        <w:t>Problemstellung</w:t>
+      </w:r>
+      <w:r>
+        <w:t>, Zielsetzung, Vorgehensweise</w:t>
       </w:r>
       <w:r>
         <w:t xml:space="preserve"> mit DSRP-Modell</w:t>
@@ -626,6 +643,7 @@
           <w:id w:val="198750968"/>
           <w:citation/>
         </w:sdtPr>
+        <w:sdtEndPr/>
         <w:sdtContent>
           <w:r>
             <w:fldChar w:fldCharType="begin"/>
@@ -672,13 +690,19 @@
         </w:numPr>
       </w:pPr>
       <w:r>
-        <w:t xml:space="preserve">Abgrenzung </w:t>
-      </w:r>
-      <w:r>
         <w:t>Innovation</w:t>
       </w:r>
       <w:r>
-        <w:t xml:space="preserve"> und Produktmanagement</w:t>
+        <w:t xml:space="preserve">en </w:t>
+      </w:r>
+      <w:r>
+        <w:t xml:space="preserve">für Wettbewerbsvorteile und </w:t>
+      </w:r>
+      <w:r>
+        <w:t xml:space="preserve">zur </w:t>
+      </w:r>
+      <w:r>
+        <w:t>Umweltanpassung</w:t>
       </w:r>
     </w:p>
     <w:p>
@@ -690,7 +714,10 @@
         </w:numPr>
       </w:pPr>
       <w:r>
-        <w:t>Produktlebenszyklus</w:t>
+        <w:t>Produktmanagement</w:t>
+      </w:r>
+      <w:r>
+        <w:t xml:space="preserve"> zur Steuerung der Innovation</w:t>
       </w:r>
     </w:p>
     <w:p>
@@ -702,10 +729,22 @@
         </w:numPr>
       </w:pPr>
       <w:r>
-        <w:t>Release Management</w:t>
-      </w:r>
-      <w:r>
-        <w:t xml:space="preserve"> (Zusammenhang zu Produktmanagement, ISO 20000, ITIL v3)</w:t>
+        <w:t xml:space="preserve">Der </w:t>
+      </w:r>
+      <w:r>
+        <w:t>Produktlebenszyklus</w:t>
+      </w:r>
+      <w:r>
+        <w:t xml:space="preserve"> </w:t>
+      </w:r>
+      <w:r>
+        <w:t xml:space="preserve">eines </w:t>
+      </w:r>
+      <w:r>
+        <w:t>Produkt</w:t>
+      </w:r>
+      <w:r>
+        <w:t>s</w:t>
       </w:r>
     </w:p>
     <w:p>
@@ -715,21 +754,19 @@
           <w:ilvl w:val="1"/>
           <w:numId w:val="4"/>
         </w:numPr>
-        <w:rPr>
-          <w:color w:val="000000" w:themeColor="text1"/>
-        </w:rPr>
-      </w:pPr>
-      <w:r>
-        <w:rPr>
-          <w:color w:val="000000" w:themeColor="text1"/>
-        </w:rPr>
-        <w:t>Standar</w:t>
-      </w:r>
-      <w:r>
-        <w:rPr>
-          <w:color w:val="000000" w:themeColor="text1"/>
-        </w:rPr>
-        <w:t>ds</w:t>
+      </w:pPr>
+      <w:r>
+        <w:lastRenderedPageBreak/>
+        <w:t>Steuerung der Produktveröffentlichung durch</w:t>
+      </w:r>
+      <w:r>
+        <w:t xml:space="preserve"> Standards im</w:t>
+      </w:r>
+      <w:r>
+        <w:t xml:space="preserve"> </w:t>
+      </w:r>
+      <w:r>
+        <w:t>Release Management</w:t>
       </w:r>
     </w:p>
     <w:p>
@@ -750,7 +787,13 @@
         <w:t xml:space="preserve"> </w:t>
       </w:r>
       <w:r>
-        <w:t>der Standardtypen</w:t>
+        <w:t xml:space="preserve">der </w:t>
+      </w:r>
+      <w:r>
+        <w:t xml:space="preserve">Release Management </w:t>
+      </w:r>
+      <w:r>
+        <w:t>Standardtypen</w:t>
       </w:r>
     </w:p>
     <w:p>
@@ -762,10 +805,13 @@
         </w:numPr>
       </w:pPr>
       <w:r>
-        <w:t>Risikof</w:t>
-      </w:r>
-      <w:r>
-        <w:t>aktoren anhand des Produktlebenszyklus</w:t>
+        <w:t>Risiken</w:t>
+      </w:r>
+      <w:r>
+        <w:t xml:space="preserve"> innerhalb</w:t>
+      </w:r>
+      <w:r>
+        <w:t xml:space="preserve"> der Produktlebenszyklusphasen</w:t>
       </w:r>
     </w:p>
     <w:p>
@@ -801,7 +847,6 @@
         </w:numPr>
       </w:pPr>
       <w:r>
-        <w:lastRenderedPageBreak/>
         <w:t xml:space="preserve"> Reife</w:t>
       </w:r>
     </w:p>
@@ -838,16 +883,13 @@
         </w:numPr>
       </w:pPr>
       <w:r>
-        <w:t>Umsetzungsa</w:t>
-      </w:r>
-      <w:r>
-        <w:t>s</w:t>
-      </w:r>
-      <w:r>
-        <w:t>p</w:t>
-      </w:r>
-      <w:r>
-        <w:t>ekte des Release Managements</w:t>
+        <w:t>Methoden</w:t>
+      </w:r>
+      <w:r>
+        <w:t xml:space="preserve"> des Release Managements</w:t>
+      </w:r>
+      <w:r>
+        <w:t xml:space="preserve"> zum Umgang mit Risiken</w:t>
       </w:r>
     </w:p>
     <w:p>
@@ -948,6 +990,9 @@
       <w:r>
         <w:t xml:space="preserve"> der Standardtypen</w:t>
       </w:r>
+      <w:r>
+        <w:t xml:space="preserve"> durch Kombination der Entwurfsaspekte</w:t>
+      </w:r>
     </w:p>
     <w:p>
       <w:pPr>
@@ -957,11 +1002,9 @@
           <w:numId w:val="4"/>
         </w:numPr>
       </w:pPr>
-      <w:proofErr w:type="spellStart"/>
       <w:r>
         <w:t>DevOps</w:t>
       </w:r>
-      <w:proofErr w:type="spellEnd"/>
     </w:p>
     <w:p>
       <w:pPr>
@@ -1090,6 +1133,7 @@
           <w:id w:val="1746614778"/>
           <w:citation/>
         </w:sdtPr>
+        <w:sdtEndPr/>
         <w:sdtContent>
           <w:r>
             <w:fldChar w:fldCharType="begin"/>
@@ -1116,6 +1160,7 @@
           <w:id w:val="-1691600393"/>
           <w:citation/>
         </w:sdtPr>
+        <w:sdtEndPr/>
         <w:sdtContent>
           <w:r>
             <w:fldChar w:fldCharType="begin"/>
@@ -1142,6 +1187,7 @@
           <w:id w:val="-1801917137"/>
           <w:citation/>
         </w:sdtPr>
+        <w:sdtEndPr/>
         <w:sdtContent>
           <w:r>
             <w:fldChar w:fldCharType="begin"/>
@@ -1168,6 +1214,7 @@
           <w:id w:val="1147702728"/>
           <w:citation/>
         </w:sdtPr>
+        <w:sdtEndPr/>
         <w:sdtContent>
           <w:r>
             <w:fldChar w:fldCharType="begin"/>
@@ -1212,6 +1259,7 @@
           <w:id w:val="1426617406"/>
           <w:citation/>
         </w:sdtPr>
+        <w:sdtEndPr/>
         <w:sdtContent>
           <w:r>
             <w:fldChar w:fldCharType="begin"/>
@@ -1238,6 +1286,7 @@
           <w:id w:val="1961604416"/>
           <w:citation/>
         </w:sdtPr>
+        <w:sdtEndPr/>
         <w:sdtContent>
           <w:r>
             <w:fldChar w:fldCharType="begin"/>
@@ -1264,6 +1313,7 @@
           <w:id w:val="1908261109"/>
           <w:citation/>
         </w:sdtPr>
+        <w:sdtEndPr/>
         <w:sdtContent>
           <w:r>
             <w:fldChar w:fldCharType="begin"/>
@@ -1290,6 +1340,7 @@
           <w:id w:val="-1158225650"/>
           <w:citation/>
         </w:sdtPr>
+        <w:sdtEndPr/>
         <w:sdtContent>
           <w:r>
             <w:fldChar w:fldCharType="begin"/>
@@ -1322,6 +1373,7 @@
           <w:id w:val="-969663696"/>
           <w:citation/>
         </w:sdtPr>
+        <w:sdtEndPr/>
         <w:sdtContent>
           <w:r>
             <w:fldChar w:fldCharType="begin"/>
@@ -1348,6 +1400,7 @@
           <w:id w:val="-40985626"/>
           <w:citation/>
         </w:sdtPr>
+        <w:sdtEndPr/>
         <w:sdtContent>
           <w:r>
             <w:fldChar w:fldCharType="begin"/>
@@ -1380,6 +1433,7 @@
           <w:id w:val="-1266073853"/>
           <w:citation/>
         </w:sdtPr>
+        <w:sdtEndPr/>
         <w:sdtContent>
           <w:r>
             <w:fldChar w:fldCharType="begin"/>
@@ -1418,6 +1472,7 @@
           <w:id w:val="1615406597"/>
           <w:citation/>
         </w:sdtPr>
+        <w:sdtEndPr/>
         <w:sdtContent>
           <w:r>
             <w:fldChar w:fldCharType="begin"/>
@@ -1444,6 +1499,7 @@
           <w:id w:val="-1923864832"/>
           <w:citation/>
         </w:sdtPr>
+        <w:sdtEndPr/>
         <w:sdtContent>
           <w:r>
             <w:fldChar w:fldCharType="begin"/>
@@ -1469,15 +1525,7 @@
         <w:t>.</w:t>
       </w:r>
       <w:r>
-        <w:t xml:space="preserve"> Zu den Besonderheiten der Funktionsweise der IT-Welt im agilen Umfeld („</w:t>
-      </w:r>
-      <w:proofErr w:type="spellStart"/>
-      <w:r>
-        <w:t>DevOps</w:t>
-      </w:r>
-      <w:proofErr w:type="spellEnd"/>
-      <w:r>
-        <w:t xml:space="preserve">“) liegen </w:t>
+        <w:t xml:space="preserve"> Zu den Besonderheiten der Funktionsweise der IT-Welt im agilen Umfeld („DevOps“) liegen </w:t>
       </w:r>
       <w:r>
         <w:t>folgende</w:t>
@@ -1490,6 +1538,7 @@
           <w:id w:val="2050037827"/>
           <w:citation/>
         </w:sdtPr>
+        <w:sdtEndPr/>
         <w:sdtContent>
           <w:r>
             <w:fldChar w:fldCharType="begin"/>
@@ -1513,22 +1562,27 @@
       </w:sdt>
       <w:r>
         <w:rPr>
-          <w:rStyle w:val="Link"/>
+          <w:rStyle w:val="Hyperlink"/>
         </w:rPr>
         <w:t xml:space="preserve">, </w:t>
       </w:r>
       <w:sdt>
         <w:sdtPr>
           <w:rPr>
-            <w:rStyle w:val="Link"/>
+            <w:rStyle w:val="Hyperlink"/>
           </w:rPr>
           <w:id w:val="-1952930401"/>
           <w:citation/>
         </w:sdtPr>
+        <w:sdtEndPr>
+          <w:rPr>
+            <w:rStyle w:val="Hyperlink"/>
+          </w:rPr>
+        </w:sdtEndPr>
         <w:sdtContent>
           <w:r>
             <w:rPr>
-              <w:rStyle w:val="Link"/>
+              <w:rStyle w:val="Hyperlink"/>
             </w:rPr>
             <w:fldChar w:fldCharType="begin"/>
           </w:r>
@@ -1537,7 +1591,7 @@
           </w:r>
           <w:r>
             <w:rPr>
-              <w:rStyle w:val="Link"/>
+              <w:rStyle w:val="Hyperlink"/>
             </w:rPr>
             <w:fldChar w:fldCharType="separate"/>
           </w:r>
@@ -1549,7 +1603,7 @@
           </w:r>
           <w:r>
             <w:rPr>
-              <w:rStyle w:val="Link"/>
+              <w:rStyle w:val="Hyperlink"/>
             </w:rPr>
             <w:fldChar w:fldCharType="end"/>
           </w:r>
@@ -1563,6 +1617,7 @@
           <w:id w:val="-220529030"/>
           <w:citation/>
         </w:sdtPr>
+        <w:sdtEndPr/>
         <w:sdtContent>
           <w:r>
             <w:fldChar w:fldCharType="begin"/>
@@ -1592,6 +1647,7 @@
           <w:id w:val="-176655296"/>
           <w:citation/>
         </w:sdtPr>
+        <w:sdtEndPr/>
         <w:sdtContent>
           <w:r>
             <w:fldChar w:fldCharType="begin"/>
@@ -1648,7 +1704,24 @@
     </w:p>
     <w:p>
       <w:r>
-        <w:t xml:space="preserve">Die Ergebnisse der Arbeit leiten sich aus der Aufgabenstellung und Zielsetzung ab. Nach der Ausarbeitung einer Motivation für das Thema soll eine Konstruktion von Standardtypen erfolgen. Aufbauend auf einer kritischen Würdigung dieser erfolgt eine praktische Demonstration anhand des Fallbeispiels DPDHL Group zur Überprüfung der Annahmen. Diese Standardtypen sollen einerseits </w:t>
+        <w:t xml:space="preserve">Die Ergebnisse der Arbeit leiten sich aus der Aufgabenstellung und Zielsetzung </w:t>
+      </w:r>
+      <w:r>
+        <w:t>ab. Nach der Ausarbeitung der Problemstellung</w:t>
+      </w:r>
+      <w:r>
+        <w:t xml:space="preserve"> soll eine Konstruktion von Standardtypen erfolgen. </w:t>
+      </w:r>
+      <w:r>
+        <w:t>Dazu werden die Risiken innerhalb der</w:t>
+      </w:r>
+      <w:bookmarkStart w:id="0" w:name="_GoBack"/>
+      <w:bookmarkEnd w:id="0"/>
+      <w:r>
+        <w:t xml:space="preserve"> einzelnen Produktlebenszyklusphasen herausgearbeitet und mit Methoden des Release Managements passende Umgangsstrategien definiert. Diese Kombinationen werden als Standardtypen bezeichnet. </w:t>
+      </w:r>
+      <w:r>
+        <w:t xml:space="preserve">Aufbauend auf einer kritischen Würdigung dieser erfolgt eine praktische Demonstration anhand des Fallbeispiels DPDHL Group zur Überprüfung der Annahmen. Diese Standardtypen sollen einerseits </w:t>
       </w:r>
       <w:r>
         <w:t>neuen Unternehmungen helfen</w:t>
@@ -1657,7 +1730,19 @@
         <w:t>,</w:t>
       </w:r>
       <w:r>
-        <w:t xml:space="preserve"> ein passendes Release Management aufzusetzen und etablierten Unternehmen helfen, deren Vorgehen auf Optimierungspotentiale zu überprüfen. Andererseits sollen die Standardtypen Ansätze zur weiteren Forschung </w:t>
+        <w:t xml:space="preserve"> </w:t>
+      </w:r>
+      <w:r>
+        <w:t>den Aufwand für das Aufsetzen eines Release Managements zu reduzieren</w:t>
+      </w:r>
+      <w:r>
+        <w:t xml:space="preserve"> und etablierten Unternehmen helfen, deren Vorgehen auf Optimierungspotentiale zu überprüfen. </w:t>
+      </w:r>
+      <w:r>
+        <w:t xml:space="preserve">Dies soll zu einer Standardisierung des Release Managements innerhalb der Wirtschaft führen. </w:t>
+      </w:r>
+      <w:r>
+        <w:t xml:space="preserve">Andererseits sollen die Standardtypen Ansätze zur weiteren Forschung </w:t>
       </w:r>
       <w:r>
         <w:t>auf diesem Themengebiet liefern, da die Fragestellung noch unerforscht ist.</w:t>
@@ -1700,10 +1785,9 @@
             <w:p>
               <w:pPr>
                 <w:pStyle w:val="Literaturverzeichnis"/>
-                <w:rPr>
-                  <w:noProof/>
-                  <w:sz w:val="24"/>
-                  <w:szCs w:val="24"/>
+                <w:ind w:left="720" w:hanging="720"/>
+                <w:rPr>
+                  <w:noProof/>
                 </w:rPr>
               </w:pPr>
               <w:r>
@@ -1719,7 +1803,7 @@
                 <w:rPr>
                   <w:noProof/>
                 </w:rPr>
-                <w:t xml:space="preserve">Aumayr, K. J. </w:t>
+                <w:t xml:space="preserve">Aumayr, K. J. (2009). </w:t>
               </w:r>
               <w:r>
                 <w:rPr>
@@ -1733,40 +1817,46 @@
                 <w:rPr>
                   <w:noProof/>
                 </w:rPr>
-                <w:t xml:space="preserve"> Wiesbaden: Gabler, 2009.</w:t>
+                <w:t xml:space="preserve"> Wiesbaden: Gabler.</w:t>
               </w:r>
             </w:p>
             <w:p>
               <w:pPr>
                 <w:pStyle w:val="Literaturverzeichnis"/>
-                <w:rPr>
-                  <w:noProof/>
+                <w:ind w:left="720" w:hanging="720"/>
+                <w:rPr>
+                  <w:noProof/>
+                  <w:lang w:val="en-US"/>
                 </w:rPr>
               </w:pPr>
               <w:r>
                 <w:rPr>
                   <w:noProof/>
-                </w:rPr>
-                <w:t xml:space="preserve">AXELOS. </w:t>
+                  <w:lang w:val="en-US"/>
+                </w:rPr>
+                <w:t xml:space="preserve">AXELOS. (2011). </w:t>
               </w:r>
               <w:r>
                 <w:rPr>
                   <w:i/>
                   <w:iCs/>
                   <w:noProof/>
+                  <w:lang w:val="en-US"/>
                 </w:rPr>
                 <w:t>ITIL Service Transition.</w:t>
               </w:r>
               <w:r>
                 <w:rPr>
                   <w:noProof/>
-                </w:rPr>
-                <w:t xml:space="preserve"> o. O.: TSO, 2011.</w:t>
+                  <w:lang w:val="en-US"/>
+                </w:rPr>
+                <w:t xml:space="preserve"> o. O.: TSO.</w:t>
               </w:r>
             </w:p>
             <w:p>
               <w:pPr>
                 <w:pStyle w:val="Literaturverzeichnis"/>
+                <w:ind w:left="720" w:hanging="720"/>
                 <w:rPr>
                   <w:noProof/>
                 </w:rPr>
@@ -1775,7 +1865,7 @@
                 <w:rPr>
                   <w:noProof/>
                 </w:rPr>
-                <w:t xml:space="preserve">Bahke, T. </w:t>
+                <w:t xml:space="preserve">Bahke, T. (2002). </w:t>
               </w:r>
               <w:r>
                 <w:rPr>
@@ -1789,12 +1879,13 @@
                 <w:rPr>
                   <w:noProof/>
                 </w:rPr>
-                <w:t xml:space="preserve"> Berlin: Beuth, 2002.</w:t>
+                <w:t xml:space="preserve"> Berlin: Beuth.</w:t>
               </w:r>
             </w:p>
             <w:p>
               <w:pPr>
                 <w:pStyle w:val="Literaturverzeichnis"/>
+                <w:ind w:left="720" w:hanging="720"/>
                 <w:rPr>
                   <w:noProof/>
                 </w:rPr>
@@ -1803,7 +1894,8 @@
                 <w:rPr>
                   <w:noProof/>
                 </w:rPr>
-                <w:t xml:space="preserve">Baumann, J. „DevOps light.“ </w:t>
+                <w:lastRenderedPageBreak/>
+                <w:t xml:space="preserve">Baumann, J. (27. 02 2015). DevOps light. </w:t>
               </w:r>
               <w:r>
                 <w:rPr>
@@ -1817,68 +1909,79 @@
                 <w:rPr>
                   <w:noProof/>
                 </w:rPr>
-                <w:t>, 27. 02 2015: 42-45.</w:t>
+                <w:t>(02), S. 42-45.</w:t>
               </w:r>
             </w:p>
             <w:p>
               <w:pPr>
                 <w:pStyle w:val="Literaturverzeichnis"/>
-                <w:rPr>
-                  <w:noProof/>
+                <w:ind w:left="720" w:hanging="720"/>
+                <w:rPr>
+                  <w:noProof/>
+                  <w:lang w:val="en-US"/>
                 </w:rPr>
               </w:pPr>
               <w:r>
                 <w:rPr>
                   <w:noProof/>
-                </w:rPr>
-                <w:t xml:space="preserve">Christensen, C. M. </w:t>
+                  <w:lang w:val="en-US"/>
+                </w:rPr>
+                <w:t xml:space="preserve">Christensen, C. M. (2000). </w:t>
               </w:r>
               <w:r>
                 <w:rPr>
                   <w:i/>
                   <w:iCs/>
                   <w:noProof/>
+                  <w:lang w:val="en-US"/>
                 </w:rPr>
                 <w:t>The Innovator's Dilemma: When New Technologies Cause Great Firms to Fail.</w:t>
               </w:r>
               <w:r>
                 <w:rPr>
                   <w:noProof/>
-                </w:rPr>
-                <w:t xml:space="preserve"> o. O.: Harvard Business Review Press, 2000.</w:t>
+                  <w:lang w:val="en-US"/>
+                </w:rPr>
+                <w:t xml:space="preserve"> o. O.: Harvard Business Review Press.</w:t>
               </w:r>
             </w:p>
             <w:p>
               <w:pPr>
                 <w:pStyle w:val="Literaturverzeichnis"/>
-                <w:rPr>
-                  <w:noProof/>
+                <w:ind w:left="720" w:hanging="720"/>
+                <w:rPr>
+                  <w:noProof/>
+                  <w:lang w:val="en-US"/>
                 </w:rPr>
               </w:pPr>
               <w:r>
                 <w:rPr>
                   <w:noProof/>
-                </w:rPr>
-                <w:t xml:space="preserve">Drucker, P. F. </w:t>
+                  <w:lang w:val="en-US"/>
+                </w:rPr>
+                <w:t xml:space="preserve">Drucker, P. F. (2006). </w:t>
               </w:r>
               <w:r>
                 <w:rPr>
                   <w:i/>
                   <w:iCs/>
                   <w:noProof/>
+                  <w:lang w:val="en-US"/>
                 </w:rPr>
                 <w:t>Innovation and Entrepreneurship.</w:t>
               </w:r>
               <w:r>
                 <w:rPr>
                   <w:noProof/>
-                </w:rPr>
-                <w:t xml:space="preserve"> o. O.: HarperCollins Publishers, 2006.</w:t>
+                  <w:lang w:val="en-US"/>
+                </w:rPr>
+                <w:t xml:space="preserve"> o. O.: HarperCollins Publishers.</w:t>
               </w:r>
             </w:p>
             <w:p>
               <w:pPr>
                 <w:pStyle w:val="Literaturverzeichnis"/>
+                <w:ind w:left="720" w:hanging="720"/>
                 <w:rPr>
                   <w:noProof/>
                 </w:rPr>
@@ -1886,27 +1989,37 @@
               <w:r>
                 <w:rPr>
                   <w:noProof/>
-                </w:rPr>
-                <w:t xml:space="preserve">Hammond, J. S. </w:t>
+                  <w:lang w:val="en-US"/>
+                </w:rPr>
+                <w:t xml:space="preserve">Hammond, J. S. (05. 05 2010). </w:t>
               </w:r>
               <w:r>
                 <w:rPr>
                   <w:i/>
                   <w:iCs/>
                   <w:noProof/>
-                </w:rPr>
-                <w:t>The Forrester Wave.</w:t>
-              </w:r>
-              <w:r>
-                <w:rPr>
-                  <w:noProof/>
-                </w:rPr>
-                <w:t xml:space="preserve"> 05. 05 2010. https://www.forrester.com/The+Forrester+Wave+Agile+Development+Management+Tools+Q2+2010/fulltext/-/E-RES48153 (Zugriff am 24. 10 2015).</w:t>
+                  <w:lang w:val="en-US"/>
+                </w:rPr>
+                <w:t>The Forrester Wave</w:t>
+              </w:r>
+              <w:r>
+                <w:rPr>
+                  <w:noProof/>
+                  <w:lang w:val="en-US"/>
+                </w:rPr>
+                <w:t xml:space="preserve">. </w:t>
+              </w:r>
+              <w:r>
+                <w:rPr>
+                  <w:noProof/>
+                </w:rPr>
+                <w:t>Abgerufen am 24. 10 2015 von https://www.forrester.com/The+Forrester+Wave+Agile+Development+Management+Tools+Q2+2010/fulltext/-/E-RES48153</w:t>
               </w:r>
             </w:p>
             <w:p>
               <w:pPr>
                 <w:pStyle w:val="Literaturverzeichnis"/>
+                <w:ind w:left="720" w:hanging="720"/>
                 <w:rPr>
                   <w:noProof/>
                 </w:rPr>
@@ -1915,7 +2028,7 @@
                 <w:rPr>
                   <w:noProof/>
                 </w:rPr>
-                <w:t xml:space="preserve">Hartlieb, B, P. Kiehl, und N. Müller. </w:t>
+                <w:t xml:space="preserve">Hartlieb, B., Kiehl, P., &amp; Müller, N. (2009). </w:t>
               </w:r>
               <w:r>
                 <w:rPr>
@@ -1929,12 +2042,13 @@
                 <w:rPr>
                   <w:noProof/>
                 </w:rPr>
-                <w:t xml:space="preserve"> o. O.: Beuth, 2009.</w:t>
+                <w:t xml:space="preserve"> o. O.: Beuth.</w:t>
               </w:r>
             </w:p>
             <w:p>
               <w:pPr>
                 <w:pStyle w:val="Literaturverzeichnis"/>
+                <w:ind w:left="720" w:hanging="720"/>
                 <w:rPr>
                   <w:noProof/>
                 </w:rPr>
@@ -1943,8 +2057,7 @@
                 <w:rPr>
                   <w:noProof/>
                 </w:rPr>
-                <w:lastRenderedPageBreak/>
-                <w:t xml:space="preserve">Hauschildt, J., und S. Salomo. </w:t>
+                <w:t xml:space="preserve">Hauschildt, J., &amp; Salomo, S. (2007). </w:t>
               </w:r>
               <w:r>
                 <w:rPr>
@@ -1958,12 +2071,13 @@
                 <w:rPr>
                   <w:noProof/>
                 </w:rPr>
-                <w:t xml:space="preserve"> o. O.: Vahlen, 2007.</w:t>
+                <w:t xml:space="preserve"> o. O.: Vahlen.</w:t>
               </w:r>
             </w:p>
             <w:p>
               <w:pPr>
                 <w:pStyle w:val="Literaturverzeichnis"/>
+                <w:ind w:left="720" w:hanging="720"/>
                 <w:rPr>
                   <w:noProof/>
                 </w:rPr>
@@ -1972,115 +2086,90 @@
                 <w:rPr>
                   <w:noProof/>
                 </w:rPr>
-                <w:t>Horton, G. http://www.zephram.de/blog/innovationsstrategie/wettbewerbsvorteile-durch-innovation/ (Zugriff am 24. 10 2015).</w:t>
+                <w:t>Horton, G. (kein Datum). Abgerufen am 24. 10 2015 von http://www.zephram.de/blog/innovationsstrategie/wettbewerbsvorteile-durch-innovation/</w:t>
               </w:r>
             </w:p>
             <w:p>
               <w:pPr>
                 <w:pStyle w:val="Literaturverzeichnis"/>
-                <w:rPr>
-                  <w:noProof/>
+                <w:ind w:left="720" w:hanging="720"/>
+                <w:rPr>
+                  <w:noProof/>
+                  <w:lang w:val="en-US"/>
                 </w:rPr>
               </w:pPr>
               <w:r>
                 <w:rPr>
                   <w:noProof/>
-                </w:rPr>
-                <w:t xml:space="preserve">Humble, J., und D. Farley. </w:t>
+                  <w:lang w:val="en-US"/>
+                </w:rPr>
+                <w:t xml:space="preserve">Humble, J., &amp; Farley, D. (2010). </w:t>
               </w:r>
               <w:r>
                 <w:rPr>
                   <w:i/>
                   <w:iCs/>
                   <w:noProof/>
+                  <w:lang w:val="en-US"/>
                 </w:rPr>
                 <w:t>Continuous Delivery: Reliable Software Releases Through Build, Test, and Deployment Automation.</w:t>
               </w:r>
               <w:r>
                 <w:rPr>
                   <w:noProof/>
-                </w:rPr>
-                <w:t xml:space="preserve"> Upper Saddle River: Addison Wesley, 2010.</w:t>
+                  <w:lang w:val="en-US"/>
+                </w:rPr>
+                <w:t xml:space="preserve"> Upper Saddle River: Addison Wesley.</w:t>
               </w:r>
             </w:p>
             <w:p>
               <w:pPr>
                 <w:pStyle w:val="Literaturverzeichnis"/>
-                <w:rPr>
-                  <w:noProof/>
+                <w:ind w:left="720" w:hanging="720"/>
+                <w:rPr>
+                  <w:noProof/>
+                  <w:lang w:val="en-US"/>
                 </w:rPr>
               </w:pPr>
               <w:r>
                 <w:rPr>
                   <w:noProof/>
-                </w:rPr>
-                <w:t xml:space="preserve">ISO/IEC. </w:t>
-              </w:r>
-              <w:r>
-                <w:rPr>
-                  <w:i/>
-                  <w:iCs/>
-                  <w:noProof/>
-                </w:rPr>
-                <w:t>ISO/IEC 20000</w:t>
-              </w:r>
-              <w:bookmarkStart w:id="0" w:name="_GoBack"/>
-              <w:bookmarkEnd w:id="0"/>
-              <w:r>
-                <w:rPr>
-                  <w:i/>
-                  <w:iCs/>
-                  <w:noProof/>
-                </w:rPr>
-                <w:t>-1.</w:t>
-              </w:r>
-              <w:r>
-                <w:rPr>
-                  <w:noProof/>
-                </w:rPr>
-                <w:t xml:space="preserve"> o. O., 15. 04 2011.</w:t>
+                  <w:lang w:val="en-US"/>
+                </w:rPr>
+                <w:t>ISO/IEC. (15. 04 2011). ISO/IEC 20000-1. o. O.</w:t>
               </w:r>
             </w:p>
             <w:p>
               <w:pPr>
                 <w:pStyle w:val="Literaturverzeichnis"/>
-                <w:rPr>
-                  <w:noProof/>
+                <w:ind w:left="720" w:hanging="720"/>
+                <w:rPr>
+                  <w:noProof/>
+                  <w:lang w:val="en-US"/>
                 </w:rPr>
               </w:pPr>
               <w:r>
                 <w:rPr>
                   <w:noProof/>
-                </w:rPr>
-                <w:t xml:space="preserve">ISO/IEC. </w:t>
-              </w:r>
-              <w:r>
-                <w:rPr>
-                  <w:i/>
-                  <w:iCs/>
-                  <w:noProof/>
-                </w:rPr>
-                <w:t>ISO/IEC 20000-2.</w:t>
-              </w:r>
-              <w:r>
-                <w:rPr>
-                  <w:noProof/>
-                </w:rPr>
-                <w:t xml:space="preserve"> o. O., 15. 02 2012.</w:t>
+                  <w:lang w:val="en-US"/>
+                </w:rPr>
+                <w:t>ISO/IEC. (15. 02 2012). ISO/IEC 20000-2. o. O.</w:t>
               </w:r>
             </w:p>
             <w:p>
               <w:pPr>
                 <w:pStyle w:val="Literaturverzeichnis"/>
-                <w:rPr>
-                  <w:noProof/>
+                <w:ind w:left="720" w:hanging="720"/>
+                <w:rPr>
+                  <w:noProof/>
+                  <w:lang w:val="en-US"/>
                 </w:rPr>
               </w:pPr>
               <w:r>
                 <w:rPr>
                   <w:noProof/>
                 </w:rPr>
-                <w:t xml:space="preserve">Kairies, P. </w:t>
+                <w:t xml:space="preserve">Kairies, P. (2009). </w:t>
               </w:r>
               <w:r>
                 <w:rPr>
@@ -2094,96 +2183,117 @@
                 <w:rPr>
                   <w:noProof/>
                 </w:rPr>
-                <w:t xml:space="preserve"> Renningen: expert Verlag, 2009.</w:t>
+                <w:t xml:space="preserve"> </w:t>
+              </w:r>
+              <w:r>
+                <w:rPr>
+                  <w:noProof/>
+                  <w:lang w:val="en-US"/>
+                </w:rPr>
+                <w:t>Renningen: expert Verlag.</w:t>
               </w:r>
             </w:p>
             <w:p>
               <w:pPr>
                 <w:pStyle w:val="Literaturverzeichnis"/>
-                <w:rPr>
-                  <w:noProof/>
+                <w:ind w:left="720" w:hanging="720"/>
+                <w:rPr>
+                  <w:noProof/>
+                  <w:lang w:val="en-US"/>
                 </w:rPr>
               </w:pPr>
               <w:r>
                 <w:rPr>
                   <w:noProof/>
-                </w:rPr>
-                <w:t xml:space="preserve">Kim, D. </w:t>
+                  <w:lang w:val="en-US"/>
+                </w:rPr>
+                <w:t xml:space="preserve">Kim, D. (2013). </w:t>
               </w:r>
               <w:r>
                 <w:rPr>
                   <w:i/>
                   <w:iCs/>
                   <w:noProof/>
+                  <w:lang w:val="en-US"/>
                 </w:rPr>
                 <w:t>The State of Scrum.</w:t>
               </w:r>
               <w:r>
                 <w:rPr>
                   <w:noProof/>
-                </w:rPr>
-                <w:t xml:space="preserve"> State of Scrum, Scrumalliance, 2013.</w:t>
+                  <w:lang w:val="en-US"/>
+                </w:rPr>
+                <w:t xml:space="preserve"> Scrumalliance.</w:t>
               </w:r>
             </w:p>
             <w:p>
               <w:pPr>
                 <w:pStyle w:val="Literaturverzeichnis"/>
-                <w:rPr>
-                  <w:noProof/>
+                <w:ind w:left="720" w:hanging="720"/>
+                <w:rPr>
+                  <w:noProof/>
+                  <w:lang w:val="en-US"/>
                 </w:rPr>
               </w:pPr>
               <w:r>
                 <w:rPr>
                   <w:noProof/>
                 </w:rPr>
-                <w:t xml:space="preserve">Kim, G., K. Behr, und G. Spafford. </w:t>
+                <w:t xml:space="preserve">Kim, G., Behr, K., &amp; Spafford, G. (2013). </w:t>
               </w:r>
               <w:r>
                 <w:rPr>
                   <w:i/>
                   <w:iCs/>
                   <w:noProof/>
+                  <w:lang w:val="en-US"/>
                 </w:rPr>
                 <w:t>The Phoenix Project.</w:t>
               </w:r>
               <w:r>
                 <w:rPr>
                   <w:noProof/>
-                </w:rPr>
-                <w:t xml:space="preserve"> eBook: IT Revolution Press, 2013.</w:t>
+                  <w:lang w:val="en-US"/>
+                </w:rPr>
+                <w:t xml:space="preserve"> eBook: IT Revolution Press.</w:t>
               </w:r>
             </w:p>
             <w:p>
               <w:pPr>
                 <w:pStyle w:val="Literaturverzeichnis"/>
-                <w:rPr>
-                  <w:noProof/>
+                <w:ind w:left="720" w:hanging="720"/>
+                <w:rPr>
+                  <w:noProof/>
+                  <w:lang w:val="en-US"/>
                 </w:rPr>
               </w:pPr>
               <w:r>
                 <w:rPr>
                   <w:noProof/>
                 </w:rPr>
-                <w:t xml:space="preserve">—. </w:t>
+                <w:t xml:space="preserve">Kim, G., Behr, K., &amp; Spafford, G. (2013). </w:t>
               </w:r>
               <w:r>
                 <w:rPr>
                   <w:i/>
                   <w:iCs/>
                   <w:noProof/>
+                  <w:lang w:val="en-US"/>
                 </w:rPr>
                 <w:t>The Phoenix Project: A Novel About IT, DevOps, and Helping Your Business Win.</w:t>
               </w:r>
               <w:r>
                 <w:rPr>
                   <w:noProof/>
-                </w:rPr>
-                <w:t xml:space="preserve"> o. O.: It Revolution Press, 2013.</w:t>
+                  <w:lang w:val="en-US"/>
+                </w:rPr>
+                <w:t xml:space="preserve"> o. O.: It Revolution Press.</w:t>
               </w:r>
             </w:p>
             <w:p>
               <w:pPr>
                 <w:pStyle w:val="Literaturverzeichnis"/>
+                <w:ind w:left="720" w:hanging="720"/>
                 <w:rPr>
                   <w:noProof/>
                 </w:rPr>
@@ -2192,7 +2302,7 @@
                 <w:rPr>
                   <w:noProof/>
                 </w:rPr>
-                <w:t xml:space="preserve">Lange, B., und J. Diercks. „In 28 Artikeln: So gelingen agile IT-Projekte.“ </w:t>
+                <w:t xml:space="preserve">Lange, B., &amp; Diercks, J. (04 2015). In 28 Artikeln: So gelingen agile IT-Projekte. </w:t>
               </w:r>
               <w:r>
                 <w:rPr>
@@ -2206,12 +2316,13 @@
                 <w:rPr>
                   <w:noProof/>
                 </w:rPr>
-                <w:t>, 04 2015: 8-12.</w:t>
+                <w:t>, S. 8-12.</w:t>
               </w:r>
             </w:p>
             <w:p>
               <w:pPr>
                 <w:pStyle w:val="Literaturverzeichnis"/>
+                <w:ind w:left="720" w:hanging="720"/>
                 <w:rPr>
                   <w:noProof/>
                 </w:rPr>
@@ -2220,7 +2331,7 @@
                 <w:rPr>
                   <w:noProof/>
                 </w:rPr>
-                <w:t xml:space="preserve">Lennertz, D. </w:t>
+                <w:t xml:space="preserve">Lennertz, D. (2006). </w:t>
               </w:r>
               <w:r>
                 <w:rPr>
@@ -2234,12 +2345,13 @@
                 <w:rPr>
                   <w:noProof/>
                 </w:rPr>
-                <w:t xml:space="preserve"> Frankfurt: Frankfurter Allgemeine Buch, 2006.</w:t>
+                <w:t xml:space="preserve"> Frankfurt: Frankfurter Allgemeine Buch.</w:t>
               </w:r>
             </w:p>
             <w:p>
               <w:pPr>
                 <w:pStyle w:val="Literaturverzeichnis"/>
+                <w:ind w:left="720" w:hanging="720"/>
                 <w:rPr>
                   <w:noProof/>
                 </w:rPr>
@@ -2248,7 +2360,7 @@
                 <w:rPr>
                   <w:noProof/>
                 </w:rPr>
-                <w:t xml:space="preserve">OmniTI. </w:t>
+                <w:t xml:space="preserve">OmniTI. (03. 03 2015). </w:t>
               </w:r>
               <w:r>
                 <w:rPr>
@@ -2256,18 +2368,19 @@
                   <w:iCs/>
                   <w:noProof/>
                 </w:rPr>
-                <w:t>devopsdictionary.com.</w:t>
-              </w:r>
-              <w:r>
-                <w:rPr>
-                  <w:noProof/>
-                </w:rPr>
-                <w:t xml:space="preserve"> 03. 03 2015. http://devopsdictionary.com/wiki/CAMS (Zugriff am 07. 01 2016).</w:t>
+                <w:t>devopsdictionary.com</w:t>
+              </w:r>
+              <w:r>
+                <w:rPr>
+                  <w:noProof/>
+                </w:rPr>
+                <w:t>. Abgerufen am 07. 01 2016 von http://devopsdictionary.com/wiki/CAMS</w:t>
               </w:r>
             </w:p>
             <w:p>
               <w:pPr>
                 <w:pStyle w:val="Literaturverzeichnis"/>
+                <w:ind w:left="720" w:hanging="720"/>
                 <w:rPr>
                   <w:noProof/>
                 </w:rPr>
@@ -2275,8 +2388,9 @@
               <w:r>
                 <w:rPr>
                   <w:noProof/>
-                </w:rPr>
-                <w:t xml:space="preserve">Peffers, K., und T. Tuunane. „THE DESIGN SCIENCE RESEARCH PROCESS: A MODEL FOR PRODUCING AND PRESENTING INFORMATION SYSTEMS RESEARCH.“ </w:t>
+                  <w:lang w:val="en-US"/>
+                </w:rPr>
+                <w:t xml:space="preserve">Peffers, K., &amp; Tuunane, T. (24. 02 2006). THE DESIGN SCIENCE RESEARCH PROCESS: A MODEL FOR PRODUCING AND PRESENTING INFORMATION SYSTEMS RESEARCH. </w:t>
               </w:r>
               <w:r>
                 <w:rPr>
@@ -2284,18 +2398,19 @@
                   <w:iCs/>
                   <w:noProof/>
                 </w:rPr>
-                <w:t>DESRIST</w:t>
-              </w:r>
-              <w:r>
-                <w:rPr>
-                  <w:noProof/>
-                </w:rPr>
-                <w:t>, 24. 02 2006: 45-77.</w:t>
+                <w:t>DESRIST, 24</w:t>
+              </w:r>
+              <w:r>
+                <w:rPr>
+                  <w:noProof/>
+                </w:rPr>
+                <w:t>(03), S. 45-77.</w:t>
               </w:r>
             </w:p>
             <w:p>
               <w:pPr>
                 <w:pStyle w:val="Literaturverzeichnis"/>
+                <w:ind w:left="720" w:hanging="720"/>
                 <w:rPr>
                   <w:noProof/>
                 </w:rPr>
@@ -2304,7 +2419,7 @@
                 <w:rPr>
                   <w:noProof/>
                 </w:rPr>
-                <w:t xml:space="preserve">Pichler, R. </w:t>
+                <w:t xml:space="preserve">Pichler, R. (2014). </w:t>
               </w:r>
               <w:r>
                 <w:rPr>
@@ -2318,12 +2433,13 @@
                 <w:rPr>
                   <w:noProof/>
                 </w:rPr>
-                <w:t xml:space="preserve"> Heidelberg: dpunkt.verlag, 2014.</w:t>
+                <w:t xml:space="preserve"> Heidelberg: dpunkt.verlag.</w:t>
               </w:r>
             </w:p>
             <w:p>
               <w:pPr>
                 <w:pStyle w:val="Literaturverzeichnis"/>
+                <w:ind w:left="720" w:hanging="720"/>
                 <w:rPr>
                   <w:noProof/>
                 </w:rPr>
@@ -2332,7 +2448,7 @@
                 <w:rPr>
                   <w:noProof/>
                 </w:rPr>
-                <w:t xml:space="preserve">Schumpeter, J. </w:t>
+                <w:t xml:space="preserve">Schumpeter, J. (1997). </w:t>
               </w:r>
               <w:r>
                 <w:rPr>
@@ -2346,7 +2462,7 @@
                 <w:rPr>
                   <w:noProof/>
                 </w:rPr>
-                <w:t xml:space="preserve"> o. O.: Duncker &amp; Humblot, 1997.</w:t>
+                <w:t xml:space="preserve"> o. O.: Duncker &amp; Humblot.</w:t>
               </w:r>
             </w:p>
             <w:p>
@@ -2364,7 +2480,7 @@
       </w:sdtContent>
     </w:sdt>
     <w:sectPr>
-      <w:headerReference w:type="default" r:id="rId8"/>
+      <w:headerReference w:type="default" r:id="rId9"/>
       <w:pgSz w:w="11906" w:h="16838"/>
       <w:pgMar w:top="1417" w:right="1417" w:bottom="1134" w:left="1417" w:header="708" w:footer="708" w:gutter="0"/>
       <w:cols w:space="708"/>
@@ -2375,7 +2491,7 @@
 </file>
 
 <file path=word/endnotes.xml><?xml version="1.0" encoding="utf-8"?>
-<w:endnotes xmlns:wpc="http://schemas.microsoft.com/office/word/2010/wordprocessingCanvas" xmlns:mo="http://schemas.microsoft.com/office/mac/office/2008/main" xmlns:mc="http://schemas.openxmlformats.org/markup-compatibility/2006" xmlns:mv="urn:schemas-microsoft-com:mac:vml" xmlns:o="urn:schemas-microsoft-com:office:office" xmlns:r="http://schemas.openxmlformats.org/officeDocument/2006/relationships" xmlns:m="http://schemas.openxmlformats.org/officeDocument/2006/math" xmlns:v="urn:schemas-microsoft-com:vml" xmlns:wp14="http://schemas.microsoft.com/office/word/2010/wordprocessingDrawing" xmlns:wp="http://schemas.openxmlformats.org/drawingml/2006/wordprocessingDrawing" xmlns:w10="urn:schemas-microsoft-com:office:word" xmlns:w="http://schemas.openxmlformats.org/wordprocessingml/2006/main" xmlns:w14="http://schemas.microsoft.com/office/word/2010/wordml" xmlns:w15="http://schemas.microsoft.com/office/word/2012/wordml" xmlns:wpg="http://schemas.microsoft.com/office/word/2010/wordprocessingGroup" xmlns:wpi="http://schemas.microsoft.com/office/word/2010/wordprocessingInk" xmlns:wne="http://schemas.microsoft.com/office/word/2006/wordml" xmlns:wps="http://schemas.microsoft.com/office/word/2010/wordprocessingShape" mc:Ignorable="w14 w15 wp14">
+<w:endnotes xmlns:wpc="http://schemas.microsoft.com/office/word/2010/wordprocessingCanvas" xmlns:mc="http://schemas.openxmlformats.org/markup-compatibility/2006" xmlns:o="urn:schemas-microsoft-com:office:office" xmlns:r="http://schemas.openxmlformats.org/officeDocument/2006/relationships" xmlns:m="http://schemas.openxmlformats.org/officeDocument/2006/math" xmlns:v="urn:schemas-microsoft-com:vml" xmlns:wp14="http://schemas.microsoft.com/office/word/2010/wordprocessingDrawing" xmlns:wp="http://schemas.openxmlformats.org/drawingml/2006/wordprocessingDrawing" xmlns:w10="urn:schemas-microsoft-com:office:word" xmlns:w="http://schemas.openxmlformats.org/wordprocessingml/2006/main" xmlns:w14="http://schemas.microsoft.com/office/word/2010/wordml" xmlns:wpg="http://schemas.microsoft.com/office/word/2010/wordprocessingGroup" xmlns:wpi="http://schemas.microsoft.com/office/word/2010/wordprocessingInk" xmlns:wne="http://schemas.microsoft.com/office/word/2006/wordml" xmlns:wps="http://schemas.microsoft.com/office/word/2010/wordprocessingShape" mc:Ignorable="w14 wp14">
   <w:endnote w:type="separator" w:id="-1">
     <w:p>
       <w:r>
@@ -2394,7 +2510,7 @@
 </file>
 
 <file path=word/footnotes.xml><?xml version="1.0" encoding="utf-8"?>
-<w:footnotes xmlns:wpc="http://schemas.microsoft.com/office/word/2010/wordprocessingCanvas" xmlns:mo="http://schemas.microsoft.com/office/mac/office/2008/main" xmlns:mc="http://schemas.openxmlformats.org/markup-compatibility/2006" xmlns:mv="urn:schemas-microsoft-com:mac:vml" xmlns:o="urn:schemas-microsoft-com:office:office" xmlns:r="http://schemas.openxmlformats.org/officeDocument/2006/relationships" xmlns:m="http://schemas.openxmlformats.org/officeDocument/2006/math" xmlns:v="urn:schemas-microsoft-com:vml" xmlns:wp14="http://schemas.microsoft.com/office/word/2010/wordprocessingDrawing" xmlns:wp="http://schemas.openxmlformats.org/drawingml/2006/wordprocessingDrawing" xmlns:w10="urn:schemas-microsoft-com:office:word" xmlns:w="http://schemas.openxmlformats.org/wordprocessingml/2006/main" xmlns:w14="http://schemas.microsoft.com/office/word/2010/wordml" xmlns:w15="http://schemas.microsoft.com/office/word/2012/wordml" xmlns:wpg="http://schemas.microsoft.com/office/word/2010/wordprocessingGroup" xmlns:wpi="http://schemas.microsoft.com/office/word/2010/wordprocessingInk" xmlns:wne="http://schemas.microsoft.com/office/word/2006/wordml" xmlns:wps="http://schemas.microsoft.com/office/word/2010/wordprocessingShape" mc:Ignorable="w14 w15 wp14">
+<w:footnotes xmlns:wpc="http://schemas.microsoft.com/office/word/2010/wordprocessingCanvas" xmlns:mc="http://schemas.openxmlformats.org/markup-compatibility/2006" xmlns:o="urn:schemas-microsoft-com:office:office" xmlns:r="http://schemas.openxmlformats.org/officeDocument/2006/relationships" xmlns:m="http://schemas.openxmlformats.org/officeDocument/2006/math" xmlns:v="urn:schemas-microsoft-com:vml" xmlns:wp14="http://schemas.microsoft.com/office/word/2010/wordprocessingDrawing" xmlns:wp="http://schemas.openxmlformats.org/drawingml/2006/wordprocessingDrawing" xmlns:w10="urn:schemas-microsoft-com:office:word" xmlns:w="http://schemas.openxmlformats.org/wordprocessingml/2006/main" xmlns:w14="http://schemas.microsoft.com/office/word/2010/wordml" xmlns:wpg="http://schemas.microsoft.com/office/word/2010/wordprocessingGroup" xmlns:wpi="http://schemas.microsoft.com/office/word/2010/wordprocessingInk" xmlns:wne="http://schemas.microsoft.com/office/word/2006/wordml" xmlns:wps="http://schemas.microsoft.com/office/word/2010/wordprocessingShape" mc:Ignorable="w14 wp14">
   <w:footnote w:type="separator" w:id="-1">
     <w:p>
       <w:r>
@@ -2413,7 +2529,7 @@
 </file>
 
 <file path=word/header1.xml><?xml version="1.0" encoding="utf-8"?>
-<w:hdr xmlns:wpc="http://schemas.microsoft.com/office/word/2010/wordprocessingCanvas" xmlns:mo="http://schemas.microsoft.com/office/mac/office/2008/main" xmlns:mc="http://schemas.openxmlformats.org/markup-compatibility/2006" xmlns:mv="urn:schemas-microsoft-com:mac:vml" xmlns:o="urn:schemas-microsoft-com:office:office" xmlns:r="http://schemas.openxmlformats.org/officeDocument/2006/relationships" xmlns:m="http://schemas.openxmlformats.org/officeDocument/2006/math" xmlns:v="urn:schemas-microsoft-com:vml" xmlns:wp14="http://schemas.microsoft.com/office/word/2010/wordprocessingDrawing" xmlns:wp="http://schemas.openxmlformats.org/drawingml/2006/wordprocessingDrawing" xmlns:w10="urn:schemas-microsoft-com:office:word" xmlns:w="http://schemas.openxmlformats.org/wordprocessingml/2006/main" xmlns:w14="http://schemas.microsoft.com/office/word/2010/wordml" xmlns:w15="http://schemas.microsoft.com/office/word/2012/wordml" xmlns:wpg="http://schemas.microsoft.com/office/word/2010/wordprocessingGroup" xmlns:wpi="http://schemas.microsoft.com/office/word/2010/wordprocessingInk" xmlns:wne="http://schemas.microsoft.com/office/word/2006/wordml" xmlns:wps="http://schemas.microsoft.com/office/word/2010/wordprocessingShape" mc:Ignorable="w14 w15 wp14">
+<w:hdr xmlns:wpc="http://schemas.microsoft.com/office/word/2010/wordprocessingCanvas" xmlns:mc="http://schemas.openxmlformats.org/markup-compatibility/2006" xmlns:o="urn:schemas-microsoft-com:office:office" xmlns:r="http://schemas.openxmlformats.org/officeDocument/2006/relationships" xmlns:m="http://schemas.openxmlformats.org/officeDocument/2006/math" xmlns:v="urn:schemas-microsoft-com:vml" xmlns:wp14="http://schemas.microsoft.com/office/word/2010/wordprocessingDrawing" xmlns:wp="http://schemas.openxmlformats.org/drawingml/2006/wordprocessingDrawing" xmlns:w10="urn:schemas-microsoft-com:office:word" xmlns:w="http://schemas.openxmlformats.org/wordprocessingml/2006/main" xmlns:w14="http://schemas.microsoft.com/office/word/2010/wordml" xmlns:wpg="http://schemas.microsoft.com/office/word/2010/wordprocessingGroup" xmlns:wpi="http://schemas.microsoft.com/office/word/2010/wordprocessingInk" xmlns:wne="http://schemas.microsoft.com/office/word/2006/wordml" xmlns:wps="http://schemas.microsoft.com/office/word/2010/wordprocessingShape" mc:Ignorable="w14 wp14">
   <w:p>
     <w:pPr>
       <w:pStyle w:val="Kopfzeile"/>
@@ -2461,14 +2577,17 @@
       <w:t xml:space="preserve"> von Release Management Prozessen</w:t>
     </w:r>
     <w:r>
-      <w:t xml:space="preserve"> im Hinblick auf die Wirtschaftlichkeit</w:t>
+      <w:t xml:space="preserve"> </w:t>
+    </w:r>
+    <w:r>
+      <w:t>als Ableitung von Risiken der Produktlebenszyklusphasen</w:t>
     </w:r>
   </w:p>
 </w:hdr>
 </file>
 
 <file path=word/numbering.xml><?xml version="1.0" encoding="utf-8"?>
-<w:numbering xmlns:wpc="http://schemas.microsoft.com/office/word/2010/wordprocessingCanvas" xmlns:mo="http://schemas.microsoft.com/office/mac/office/2008/main" xmlns:mc="http://schemas.openxmlformats.org/markup-compatibility/2006" xmlns:mv="urn:schemas-microsoft-com:mac:vml" xmlns:o="urn:schemas-microsoft-com:office:office" xmlns:r="http://schemas.openxmlformats.org/officeDocument/2006/relationships" xmlns:m="http://schemas.openxmlformats.org/officeDocument/2006/math" xmlns:v="urn:schemas-microsoft-com:vml" xmlns:wp14="http://schemas.microsoft.com/office/word/2010/wordprocessingDrawing" xmlns:wp="http://schemas.openxmlformats.org/drawingml/2006/wordprocessingDrawing" xmlns:w10="urn:schemas-microsoft-com:office:word" xmlns:w="http://schemas.openxmlformats.org/wordprocessingml/2006/main" xmlns:w14="http://schemas.microsoft.com/office/word/2010/wordml" xmlns:w15="http://schemas.microsoft.com/office/word/2012/wordml" xmlns:wpg="http://schemas.microsoft.com/office/word/2010/wordprocessingGroup" xmlns:wpi="http://schemas.microsoft.com/office/word/2010/wordprocessingInk" xmlns:wne="http://schemas.microsoft.com/office/word/2006/wordml" xmlns:wps="http://schemas.microsoft.com/office/word/2010/wordprocessingShape" mc:Ignorable="w14 w15 wp14">
+<w:numbering xmlns:wpc="http://schemas.microsoft.com/office/word/2010/wordprocessingCanvas" xmlns:mc="http://schemas.openxmlformats.org/markup-compatibility/2006" xmlns:o="urn:schemas-microsoft-com:office:office" xmlns:r="http://schemas.openxmlformats.org/officeDocument/2006/relationships" xmlns:m="http://schemas.openxmlformats.org/officeDocument/2006/math" xmlns:v="urn:schemas-microsoft-com:vml" xmlns:wp14="http://schemas.microsoft.com/office/word/2010/wordprocessingDrawing" xmlns:wp="http://schemas.openxmlformats.org/drawingml/2006/wordprocessingDrawing" xmlns:w10="urn:schemas-microsoft-com:office:word" xmlns:w="http://schemas.openxmlformats.org/wordprocessingml/2006/main" xmlns:w14="http://schemas.microsoft.com/office/word/2010/wordml" xmlns:wpg="http://schemas.microsoft.com/office/word/2010/wordprocessingGroup" xmlns:wpi="http://schemas.microsoft.com/office/word/2010/wordprocessingInk" xmlns:wne="http://schemas.microsoft.com/office/word/2006/wordml" xmlns:wps="http://schemas.microsoft.com/office/word/2010/wordprocessingShape" mc:Ignorable="w14 wp14">
   <w:abstractNum w:abstractNumId="0">
     <w:nsid w:val="06AF295C"/>
     <w:multiLevelType w:val="multilevel"/>
@@ -2770,7 +2889,7 @@
 </file>
 
 <file path=word/styles.xml><?xml version="1.0" encoding="utf-8"?>
-<w:styles xmlns:mc="http://schemas.openxmlformats.org/markup-compatibility/2006" xmlns:r="http://schemas.openxmlformats.org/officeDocument/2006/relationships" xmlns:w="http://schemas.openxmlformats.org/wordprocessingml/2006/main" xmlns:w14="http://schemas.microsoft.com/office/word/2010/wordml" xmlns:w15="http://schemas.microsoft.com/office/word/2012/wordml" mc:Ignorable="w14 w15">
+<w:styles xmlns:mc="http://schemas.openxmlformats.org/markup-compatibility/2006" xmlns:r="http://schemas.openxmlformats.org/officeDocument/2006/relationships" xmlns:w="http://schemas.openxmlformats.org/wordprocessingml/2006/main" xmlns:w14="http://schemas.microsoft.com/office/word/2010/wordml" mc:Ignorable="w14">
   <w:docDefaults>
     <w:rPrDefault>
       <w:rPr>
@@ -2786,387 +2905,144 @@
       </w:pPr>
     </w:pPrDefault>
   </w:docDefaults>
-  <w:latentStyles w:defLockedState="0" w:defUIPriority="99" w:defSemiHidden="0" w:defUnhideWhenUsed="0" w:defQFormat="0" w:count="380">
-    <w:lsdException w:name="Normal" w:uiPriority="0" w:qFormat="1"/>
-    <w:lsdException w:name="heading 1" w:uiPriority="9" w:qFormat="1"/>
-    <w:lsdException w:name="heading 2" w:semiHidden="1" w:uiPriority="9" w:unhideWhenUsed="1" w:qFormat="1"/>
-    <w:lsdException w:name="heading 3" w:semiHidden="1" w:uiPriority="9" w:unhideWhenUsed="1" w:qFormat="1"/>
-    <w:lsdException w:name="heading 4" w:semiHidden="1" w:uiPriority="9" w:unhideWhenUsed="1" w:qFormat="1"/>
-    <w:lsdException w:name="heading 5" w:semiHidden="1" w:uiPriority="9" w:unhideWhenUsed="1" w:qFormat="1"/>
-    <w:lsdException w:name="heading 6" w:semiHidden="1" w:uiPriority="9" w:unhideWhenUsed="1" w:qFormat="1"/>
-    <w:lsdException w:name="heading 7" w:semiHidden="1" w:uiPriority="9" w:unhideWhenUsed="1" w:qFormat="1"/>
-    <w:lsdException w:name="heading 8" w:semiHidden="1" w:uiPriority="9" w:unhideWhenUsed="1" w:qFormat="1"/>
-    <w:lsdException w:name="heading 9" w:semiHidden="1" w:uiPriority="9" w:unhideWhenUsed="1" w:qFormat="1"/>
-    <w:lsdException w:name="index 1" w:semiHidden="1" w:unhideWhenUsed="1"/>
-    <w:lsdException w:name="index 2" w:semiHidden="1" w:unhideWhenUsed="1"/>
-    <w:lsdException w:name="index 3" w:semiHidden="1" w:unhideWhenUsed="1"/>
-    <w:lsdException w:name="index 4" w:semiHidden="1" w:unhideWhenUsed="1"/>
-    <w:lsdException w:name="index 5" w:semiHidden="1" w:unhideWhenUsed="1"/>
-    <w:lsdException w:name="index 6" w:semiHidden="1" w:unhideWhenUsed="1"/>
-    <w:lsdException w:name="index 7" w:semiHidden="1" w:unhideWhenUsed="1"/>
-    <w:lsdException w:name="index 8" w:semiHidden="1" w:unhideWhenUsed="1"/>
-    <w:lsdException w:name="index 9" w:semiHidden="1" w:unhideWhenUsed="1"/>
-    <w:lsdException w:name="toc 1" w:semiHidden="1" w:uiPriority="39" w:unhideWhenUsed="1"/>
-    <w:lsdException w:name="toc 2" w:semiHidden="1" w:uiPriority="39" w:unhideWhenUsed="1"/>
-    <w:lsdException w:name="toc 3" w:semiHidden="1" w:uiPriority="39" w:unhideWhenUsed="1"/>
-    <w:lsdException w:name="toc 4" w:semiHidden="1" w:uiPriority="39" w:unhideWhenUsed="1"/>
-    <w:lsdException w:name="toc 5" w:semiHidden="1" w:uiPriority="39" w:unhideWhenUsed="1"/>
-    <w:lsdException w:name="toc 6" w:semiHidden="1" w:uiPriority="39" w:unhideWhenUsed="1"/>
-    <w:lsdException w:name="toc 7" w:semiHidden="1" w:uiPriority="39" w:unhideWhenUsed="1"/>
-    <w:lsdException w:name="toc 8" w:semiHidden="1" w:uiPriority="39" w:unhideWhenUsed="1"/>
-    <w:lsdException w:name="toc 9" w:semiHidden="1" w:uiPriority="39" w:unhideWhenUsed="1"/>
-    <w:lsdException w:name="Normal Indent" w:semiHidden="1" w:unhideWhenUsed="1"/>
-    <w:lsdException w:name="footnote text" w:semiHidden="1" w:unhideWhenUsed="1"/>
-    <w:lsdException w:name="annotation text" w:semiHidden="1" w:unhideWhenUsed="1"/>
-    <w:lsdException w:name="header" w:semiHidden="1" w:unhideWhenUsed="1"/>
-    <w:lsdException w:name="footer" w:semiHidden="1" w:unhideWhenUsed="1"/>
-    <w:lsdException w:name="index heading" w:semiHidden="1" w:unhideWhenUsed="1"/>
-    <w:lsdException w:name="caption" w:semiHidden="1" w:uiPriority="35" w:unhideWhenUsed="1" w:qFormat="1"/>
-    <w:lsdException w:name="table of figures" w:semiHidden="1" w:unhideWhenUsed="1"/>
-    <w:lsdException w:name="envelope address" w:semiHidden="1" w:unhideWhenUsed="1"/>
-    <w:lsdException w:name="envelope return" w:semiHidden="1" w:unhideWhenUsed="1"/>
-    <w:lsdException w:name="footnote reference" w:semiHidden="1" w:unhideWhenUsed="1"/>
-    <w:lsdException w:name="annotation reference" w:semiHidden="1" w:unhideWhenUsed="1"/>
-    <w:lsdException w:name="line number" w:semiHidden="1" w:unhideWhenUsed="1"/>
-    <w:lsdException w:name="page number" w:semiHidden="1" w:unhideWhenUsed="1"/>
-    <w:lsdException w:name="endnote reference" w:semiHidden="1" w:unhideWhenUsed="1"/>
-    <w:lsdException w:name="endnote text" w:semiHidden="1" w:unhideWhenUsed="1"/>
-    <w:lsdException w:name="table of authorities" w:semiHidden="1" w:unhideWhenUsed="1"/>
-    <w:lsdException w:name="macro" w:semiHidden="1" w:unhideWhenUsed="1"/>
-    <w:lsdException w:name="toa heading" w:semiHidden="1" w:unhideWhenUsed="1"/>
-    <w:lsdException w:name="List" w:semiHidden="1" w:unhideWhenUsed="1"/>
-    <w:lsdException w:name="List Bullet" w:semiHidden="1" w:unhideWhenUsed="1"/>
-    <w:lsdException w:name="List Number" w:semiHidden="1" w:unhideWhenUsed="1"/>
-    <w:lsdException w:name="List 2" w:semiHidden="1" w:unhideWhenUsed="1"/>
-    <w:lsdException w:name="List 3" w:semiHidden="1" w:unhideWhenUsed="1"/>
-    <w:lsdException w:name="List 4" w:semiHidden="1" w:unhideWhenUsed="1"/>
-    <w:lsdException w:name="List 5" w:semiHidden="1" w:unhideWhenUsed="1"/>
-    <w:lsdException w:name="List Bullet 2" w:semiHidden="1" w:unhideWhenUsed="1"/>
-    <w:lsdException w:name="List Bullet 3" w:semiHidden="1" w:unhideWhenUsed="1"/>
-    <w:lsdException w:name="List Bullet 4" w:semiHidden="1" w:unhideWhenUsed="1"/>
-    <w:lsdException w:name="List Bullet 5" w:semiHidden="1" w:unhideWhenUsed="1"/>
-    <w:lsdException w:name="List Number 2" w:semiHidden="1" w:unhideWhenUsed="1"/>
-    <w:lsdException w:name="List Number 3" w:semiHidden="1" w:unhideWhenUsed="1"/>
-    <w:lsdException w:name="List Number 4" w:semiHidden="1" w:unhideWhenUsed="1"/>
-    <w:lsdException w:name="List Number 5" w:semiHidden="1" w:unhideWhenUsed="1"/>
-    <w:lsdException w:name="Title" w:uiPriority="10" w:qFormat="1"/>
-    <w:lsdException w:name="Closing" w:semiHidden="1" w:unhideWhenUsed="1"/>
-    <w:lsdException w:name="Signature" w:semiHidden="1" w:unhideWhenUsed="1"/>
-    <w:lsdException w:name="Default Paragraph Font" w:semiHidden="1" w:uiPriority="1" w:unhideWhenUsed="1"/>
-    <w:lsdException w:name="Body Text" w:semiHidden="1" w:unhideWhenUsed="1"/>
-    <w:lsdException w:name="Body Text Indent" w:semiHidden="1" w:unhideWhenUsed="1"/>
-    <w:lsdException w:name="List Continue" w:semiHidden="1" w:unhideWhenUsed="1"/>
-    <w:lsdException w:name="List Continue 2" w:semiHidden="1" w:unhideWhenUsed="1"/>
-    <w:lsdException w:name="List Continue 3" w:semiHidden="1" w:unhideWhenUsed="1"/>
-    <w:lsdException w:name="List Continue 4" w:semiHidden="1" w:unhideWhenUsed="1"/>
-    <w:lsdException w:name="List Continue 5" w:semiHidden="1" w:unhideWhenUsed="1"/>
-    <w:lsdException w:name="Message Header" w:semiHidden="1" w:unhideWhenUsed="1"/>
-    <w:lsdException w:name="Subtitle" w:uiPriority="11" w:qFormat="1"/>
-    <w:lsdException w:name="Salutation" w:semiHidden="1" w:unhideWhenUsed="1"/>
-    <w:lsdException w:name="Date" w:semiHidden="1" w:unhideWhenUsed="1"/>
-    <w:lsdException w:name="Body Text First Indent" w:semiHidden="1" w:unhideWhenUsed="1"/>
-    <w:lsdException w:name="Body Text First Indent 2" w:semiHidden="1" w:unhideWhenUsed="1"/>
-    <w:lsdException w:name="Note Heading" w:semiHidden="1" w:unhideWhenUsed="1"/>
-    <w:lsdException w:name="Body Text 2" w:semiHidden="1" w:unhideWhenUsed="1"/>
-    <w:lsdException w:name="Body Text 3" w:semiHidden="1" w:unhideWhenUsed="1"/>
-    <w:lsdException w:name="Body Text Indent 2" w:semiHidden="1" w:unhideWhenUsed="1"/>
-    <w:lsdException w:name="Body Text Indent 3" w:semiHidden="1" w:unhideWhenUsed="1"/>
-    <w:lsdException w:name="Block Text" w:semiHidden="1" w:unhideWhenUsed="1"/>
-    <w:lsdException w:name="Hyperlink" w:semiHidden="1" w:unhideWhenUsed="1"/>
-    <w:lsdException w:name="FollowedHyperlink" w:semiHidden="1" w:unhideWhenUsed="1"/>
-    <w:lsdException w:name="Strong" w:uiPriority="22" w:qFormat="1"/>
-    <w:lsdException w:name="Emphasis" w:uiPriority="20" w:qFormat="1"/>
-    <w:lsdException w:name="Document Map" w:semiHidden="1" w:unhideWhenUsed="1"/>
-    <w:lsdException w:name="Plain Text" w:semiHidden="1" w:unhideWhenUsed="1"/>
-    <w:lsdException w:name="E-mail Signature" w:semiHidden="1" w:unhideWhenUsed="1"/>
-    <w:lsdException w:name="HTML Top of Form" w:semiHidden="1" w:unhideWhenUsed="1"/>
-    <w:lsdException w:name="HTML Bottom of Form" w:semiHidden="1" w:unhideWhenUsed="1"/>
-    <w:lsdException w:name="Normal (Web)" w:semiHidden="1" w:unhideWhenUsed="1"/>
-    <w:lsdException w:name="HTML Acronym" w:semiHidden="1" w:unhideWhenUsed="1"/>
-    <w:lsdException w:name="HTML Address" w:semiHidden="1" w:unhideWhenUsed="1"/>
-    <w:lsdException w:name="HTML Cite" w:semiHidden="1" w:unhideWhenUsed="1"/>
-    <w:lsdException w:name="HTML Code" w:semiHidden="1" w:unhideWhenUsed="1"/>
-    <w:lsdException w:name="HTML Definition" w:semiHidden="1" w:unhideWhenUsed="1"/>
-    <w:lsdException w:name="HTML Keyboard" w:semiHidden="1" w:unhideWhenUsed="1"/>
-    <w:lsdException w:name="HTML Preformatted" w:semiHidden="1" w:unhideWhenUsed="1"/>
-    <w:lsdException w:name="HTML Sample" w:semiHidden="1" w:unhideWhenUsed="1"/>
-    <w:lsdException w:name="HTML Typewriter" w:semiHidden="1" w:unhideWhenUsed="1"/>
-    <w:lsdException w:name="HTML Variable" w:semiHidden="1" w:unhideWhenUsed="1"/>
-    <w:lsdException w:name="Normal Table" w:semiHidden="1" w:unhideWhenUsed="1"/>
-    <w:lsdException w:name="annotation subject" w:semiHidden="1" w:unhideWhenUsed="1"/>
-    <w:lsdException w:name="No List" w:semiHidden="1" w:unhideWhenUsed="1"/>
-    <w:lsdException w:name="Outline List 1" w:semiHidden="1" w:unhideWhenUsed="1"/>
-    <w:lsdException w:name="Outline List 2" w:semiHidden="1" w:unhideWhenUsed="1"/>
-    <w:lsdException w:name="Outline List 3" w:semiHidden="1" w:unhideWhenUsed="1"/>
-    <w:lsdException w:name="Table Simple 1" w:semiHidden="1" w:unhideWhenUsed="1"/>
-    <w:lsdException w:name="Table Simple 2" w:semiHidden="1" w:unhideWhenUsed="1"/>
-    <w:lsdException w:name="Table Simple 3" w:semiHidden="1" w:unhideWhenUsed="1"/>
-    <w:lsdException w:name="Table Classic 1" w:semiHidden="1" w:unhideWhenUsed="1"/>
-    <w:lsdException w:name="Table Classic 2" w:semiHidden="1" w:unhideWhenUsed="1"/>
-    <w:lsdException w:name="Table Classic 3" w:semiHidden="1" w:unhideWhenUsed="1"/>
-    <w:lsdException w:name="Table Classic 4" w:semiHidden="1" w:unhideWhenUsed="1"/>
-    <w:lsdException w:name="Table Colorful 1" w:semiHidden="1" w:unhideWhenUsed="1"/>
-    <w:lsdException w:name="Table Colorful 2" w:semiHidden="1" w:unhideWhenUsed="1"/>
-    <w:lsdException w:name="Table Colorful 3" w:semiHidden="1" w:unhideWhenUsed="1"/>
-    <w:lsdException w:name="Table Columns 1" w:semiHidden="1" w:unhideWhenUsed="1"/>
-    <w:lsdException w:name="Table Columns 2" w:semiHidden="1" w:unhideWhenUsed="1"/>
-    <w:lsdException w:name="Table Columns 3" w:semiHidden="1" w:unhideWhenUsed="1"/>
-    <w:lsdException w:name="Table Columns 4" w:semiHidden="1" w:unhideWhenUsed="1"/>
-    <w:lsdException w:name="Table Columns 5" w:semiHidden="1" w:unhideWhenUsed="1"/>
-    <w:lsdException w:name="Table Grid 1" w:semiHidden="1" w:unhideWhenUsed="1"/>
-    <w:lsdException w:name="Table Grid 2" w:semiHidden="1" w:unhideWhenUsed="1"/>
-    <w:lsdException w:name="Table Grid 3" w:semiHidden="1" w:unhideWhenUsed="1"/>
-    <w:lsdException w:name="Table Grid 4" w:semiHidden="1" w:unhideWhenUsed="1"/>
-    <w:lsdException w:name="Table Grid 5" w:semiHidden="1" w:unhideWhenUsed="1"/>
-    <w:lsdException w:name="Table Grid 6" w:semiHidden="1" w:unhideWhenUsed="1"/>
-    <w:lsdException w:name="Table Grid 7" w:semiHidden="1" w:unhideWhenUsed="1"/>
-    <w:lsdException w:name="Table Grid 8" w:semiHidden="1" w:unhideWhenUsed="1"/>
-    <w:lsdException w:name="Table List 1" w:semiHidden="1" w:unhideWhenUsed="1"/>
-    <w:lsdException w:name="Table List 2" w:semiHidden="1" w:unhideWhenUsed="1"/>
-    <w:lsdException w:name="Table List 3" w:semiHidden="1" w:unhideWhenUsed="1"/>
-    <w:lsdException w:name="Table List 4" w:semiHidden="1" w:unhideWhenUsed="1"/>
-    <w:lsdException w:name="Table List 5" w:semiHidden="1" w:unhideWhenUsed="1"/>
-    <w:lsdException w:name="Table List 6" w:semiHidden="1" w:unhideWhenUsed="1"/>
-    <w:lsdException w:name="Table List 7" w:semiHidden="1" w:unhideWhenUsed="1"/>
-    <w:lsdException w:name="Table List 8" w:semiHidden="1" w:unhideWhenUsed="1"/>
-    <w:lsdException w:name="Table 3D effects 1" w:semiHidden="1" w:unhideWhenUsed="1"/>
-    <w:lsdException w:name="Table 3D effects 2" w:semiHidden="1" w:unhideWhenUsed="1"/>
-    <w:lsdException w:name="Table 3D effects 3" w:semiHidden="1" w:unhideWhenUsed="1"/>
-    <w:lsdException w:name="Table Contemporary" w:semiHidden="1" w:unhideWhenUsed="1"/>
-    <w:lsdException w:name="Table Elegant" w:semiHidden="1" w:unhideWhenUsed="1"/>
-    <w:lsdException w:name="Table Professional" w:semiHidden="1" w:unhideWhenUsed="1"/>
-    <w:lsdException w:name="Table Subtle 1" w:semiHidden="1" w:unhideWhenUsed="1"/>
-    <w:lsdException w:name="Table Subtle 2" w:semiHidden="1" w:unhideWhenUsed="1"/>
-    <w:lsdException w:name="Table Web 1" w:semiHidden="1" w:unhideWhenUsed="1"/>
-    <w:lsdException w:name="Table Web 2" w:semiHidden="1" w:unhideWhenUsed="1"/>
-    <w:lsdException w:name="Table Web 3" w:semiHidden="1" w:unhideWhenUsed="1"/>
-    <w:lsdException w:name="Balloon Text" w:semiHidden="1" w:unhideWhenUsed="1"/>
-    <w:lsdException w:name="Table Grid" w:uiPriority="59"/>
-    <w:lsdException w:name="Table Theme" w:semiHidden="1" w:unhideWhenUsed="1"/>
-    <w:lsdException w:name="Note Level 1" w:semiHidden="1" w:unhideWhenUsed="1"/>
-    <w:lsdException w:name="Note Level 2" w:semiHidden="1" w:unhideWhenUsed="1"/>
-    <w:lsdException w:name="Note Level 3" w:semiHidden="1" w:unhideWhenUsed="1"/>
-    <w:lsdException w:name="Note Level 4" w:semiHidden="1" w:unhideWhenUsed="1"/>
-    <w:lsdException w:name="Note Level 5" w:semiHidden="1" w:unhideWhenUsed="1"/>
-    <w:lsdException w:name="Note Level 6" w:semiHidden="1" w:unhideWhenUsed="1"/>
-    <w:lsdException w:name="Note Level 7" w:semiHidden="1" w:unhideWhenUsed="1"/>
-    <w:lsdException w:name="Note Level 8" w:semiHidden="1" w:unhideWhenUsed="1"/>
-    <w:lsdException w:name="Note Level 9" w:semiHidden="1" w:unhideWhenUsed="1"/>
-    <w:lsdException w:name="Placeholder Text" w:semiHidden="1"/>
-    <w:lsdException w:name="No Spacing" w:uiPriority="1" w:qFormat="1"/>
-    <w:lsdException w:name="Light Shading" w:uiPriority="60"/>
-    <w:lsdException w:name="Light List" w:uiPriority="61"/>
-    <w:lsdException w:name="Light Grid" w:uiPriority="62"/>
-    <w:lsdException w:name="Medium Shading 1" w:uiPriority="63"/>
-    <w:lsdException w:name="Medium Shading 2" w:uiPriority="64"/>
-    <w:lsdException w:name="Medium List 1" w:uiPriority="65"/>
-    <w:lsdException w:name="Medium List 2" w:uiPriority="66"/>
-    <w:lsdException w:name="Medium Grid 1" w:uiPriority="67"/>
-    <w:lsdException w:name="Medium Grid 2" w:uiPriority="68"/>
-    <w:lsdException w:name="Medium Grid 3" w:uiPriority="69"/>
-    <w:lsdException w:name="Dark List" w:uiPriority="70"/>
-    <w:lsdException w:name="Colorful Shading" w:uiPriority="71"/>
-    <w:lsdException w:name="Colorful List" w:uiPriority="72"/>
-    <w:lsdException w:name="Colorful Grid" w:uiPriority="73"/>
-    <w:lsdException w:name="Light Shading Accent 1" w:uiPriority="60"/>
-    <w:lsdException w:name="Light List Accent 1" w:uiPriority="61"/>
-    <w:lsdException w:name="Light Grid Accent 1" w:uiPriority="62"/>
-    <w:lsdException w:name="Medium Shading 1 Accent 1" w:uiPriority="63"/>
-    <w:lsdException w:name="Medium Shading 2 Accent 1" w:uiPriority="64"/>
-    <w:lsdException w:name="Medium List 1 Accent 1" w:uiPriority="65"/>
-    <w:lsdException w:name="Revision" w:semiHidden="1"/>
-    <w:lsdException w:name="List Paragraph" w:uiPriority="34" w:qFormat="1"/>
-    <w:lsdException w:name="Quote" w:uiPriority="29" w:qFormat="1"/>
-    <w:lsdException w:name="Intense Quote" w:uiPriority="30" w:qFormat="1"/>
-    <w:lsdException w:name="Medium List 2 Accent 1" w:uiPriority="66"/>
-    <w:lsdException w:name="Medium Grid 1 Accent 1" w:uiPriority="67"/>
-    <w:lsdException w:name="Medium Grid 2 Accent 1" w:uiPriority="68"/>
-    <w:lsdException w:name="Medium Grid 3 Accent 1" w:uiPriority="69"/>
-    <w:lsdException w:name="Dark List Accent 1" w:uiPriority="70"/>
-    <w:lsdException w:name="Colorful Shading Accent 1" w:uiPriority="71"/>
-    <w:lsdException w:name="Colorful List Accent 1" w:uiPriority="72"/>
-    <w:lsdException w:name="Colorful Grid Accent 1" w:uiPriority="73"/>
-    <w:lsdException w:name="Light Shading Accent 2" w:uiPriority="60"/>
-    <w:lsdException w:name="Light List Accent 2" w:uiPriority="61"/>
-    <w:lsdException w:name="Light Grid Accent 2" w:uiPriority="62"/>
-    <w:lsdException w:name="Medium Shading 1 Accent 2" w:uiPriority="63"/>
-    <w:lsdException w:name="Medium Shading 2 Accent 2" w:uiPriority="64"/>
-    <w:lsdException w:name="Medium List 1 Accent 2" w:uiPriority="65"/>
-    <w:lsdException w:name="Medium List 2 Accent 2" w:uiPriority="66"/>
-    <w:lsdException w:name="Medium Grid 1 Accent 2" w:uiPriority="67"/>
-    <w:lsdException w:name="Medium Grid 2 Accent 2" w:uiPriority="68"/>
-    <w:lsdException w:name="Medium Grid 3 Accent 2" w:uiPriority="69"/>
-    <w:lsdException w:name="Dark List Accent 2" w:uiPriority="70"/>
-    <w:lsdException w:name="Colorful Shading Accent 2" w:uiPriority="71"/>
-    <w:lsdException w:name="Colorful List Accent 2" w:uiPriority="72"/>
-    <w:lsdException w:name="Colorful Grid Accent 2" w:uiPriority="73"/>
-    <w:lsdException w:name="Light Shading Accent 3" w:uiPriority="60"/>
-    <w:lsdException w:name="Light List Accent 3" w:uiPriority="61"/>
-    <w:lsdException w:name="Light Grid Accent 3" w:uiPriority="62"/>
-    <w:lsdException w:name="Medium Shading 1 Accent 3" w:uiPriority="63"/>
-    <w:lsdException w:name="Medium Shading 2 Accent 3" w:uiPriority="64"/>
-    <w:lsdException w:name="Medium List 1 Accent 3" w:uiPriority="65"/>
-    <w:lsdException w:name="Medium List 2 Accent 3" w:uiPriority="66"/>
-    <w:lsdException w:name="Medium Grid 1 Accent 3" w:uiPriority="67"/>
-    <w:lsdException w:name="Medium Grid 2 Accent 3" w:uiPriority="68"/>
-    <w:lsdException w:name="Medium Grid 3 Accent 3" w:uiPriority="69"/>
-    <w:lsdException w:name="Dark List Accent 3" w:uiPriority="70"/>
-    <w:lsdException w:name="Colorful Shading Accent 3" w:uiPriority="71"/>
-    <w:lsdException w:name="Colorful List Accent 3" w:uiPriority="72"/>
-    <w:lsdException w:name="Colorful Grid Accent 3" w:uiPriority="73"/>
-    <w:lsdException w:name="Light Shading Accent 4" w:uiPriority="60"/>
-    <w:lsdException w:name="Light List Accent 4" w:uiPriority="61"/>
-    <w:lsdException w:name="Light Grid Accent 4" w:uiPriority="62"/>
-    <w:lsdException w:name="Medium Shading 1 Accent 4" w:uiPriority="63"/>
-    <w:lsdException w:name="Medium Shading 2 Accent 4" w:uiPriority="64"/>
-    <w:lsdException w:name="Medium List 1 Accent 4" w:uiPriority="65"/>
-    <w:lsdException w:name="Medium List 2 Accent 4" w:uiPriority="66"/>
-    <w:lsdException w:name="Medium Grid 1 Accent 4" w:uiPriority="67"/>
-    <w:lsdException w:name="Medium Grid 2 Accent 4" w:uiPriority="68"/>
-    <w:lsdException w:name="Medium Grid 3 Accent 4" w:uiPriority="69"/>
-    <w:lsdException w:name="Dark List Accent 4" w:uiPriority="70"/>
-    <w:lsdException w:name="Colorful Shading Accent 4" w:uiPriority="71"/>
-    <w:lsdException w:name="Colorful List Accent 4" w:uiPriority="72"/>
-    <w:lsdException w:name="Colorful Grid Accent 4" w:uiPriority="73"/>
-    <w:lsdException w:name="Light Shading Accent 5" w:uiPriority="60"/>
-    <w:lsdException w:name="Light List Accent 5" w:uiPriority="61"/>
-    <w:lsdException w:name="Light Grid Accent 5" w:uiPriority="62"/>
-    <w:lsdException w:name="Medium Shading 1 Accent 5" w:uiPriority="63"/>
-    <w:lsdException w:name="Medium Shading 2 Accent 5" w:uiPriority="64"/>
-    <w:lsdException w:name="Medium List 1 Accent 5" w:uiPriority="65"/>
-    <w:lsdException w:name="Medium List 2 Accent 5" w:uiPriority="66"/>
-    <w:lsdException w:name="Medium Grid 1 Accent 5" w:uiPriority="67"/>
-    <w:lsdException w:name="Medium Grid 2 Accent 5" w:uiPriority="68"/>
-    <w:lsdException w:name="Medium Grid 3 Accent 5" w:uiPriority="69"/>
-    <w:lsdException w:name="Dark List Accent 5" w:uiPriority="70"/>
-    <w:lsdException w:name="Colorful Shading Accent 5" w:uiPriority="71"/>
-    <w:lsdException w:name="Colorful List Accent 5" w:uiPriority="72"/>
-    <w:lsdException w:name="Colorful Grid Accent 5" w:uiPriority="73"/>
-    <w:lsdException w:name="Light Shading Accent 6" w:uiPriority="60"/>
-    <w:lsdException w:name="Light List Accent 6" w:uiPriority="61"/>
-    <w:lsdException w:name="Light Grid Accent 6" w:uiPriority="62"/>
-    <w:lsdException w:name="Medium Shading 1 Accent 6" w:uiPriority="63"/>
-    <w:lsdException w:name="Medium Shading 2 Accent 6" w:uiPriority="64"/>
-    <w:lsdException w:name="Medium List 1 Accent 6" w:uiPriority="65"/>
-    <w:lsdException w:name="Medium List 2 Accent 6" w:uiPriority="66"/>
-    <w:lsdException w:name="Medium Grid 1 Accent 6" w:uiPriority="67"/>
-    <w:lsdException w:name="Medium Grid 2 Accent 6" w:uiPriority="68"/>
-    <w:lsdException w:name="Medium Grid 3 Accent 6" w:uiPriority="69"/>
-    <w:lsdException w:name="Dark List Accent 6" w:uiPriority="70"/>
-    <w:lsdException w:name="Colorful Shading Accent 6" w:uiPriority="71"/>
-    <w:lsdException w:name="Colorful List Accent 6" w:uiPriority="72"/>
-    <w:lsdException w:name="Colorful Grid Accent 6" w:uiPriority="73"/>
-    <w:lsdException w:name="Subtle Emphasis" w:uiPriority="19" w:qFormat="1"/>
-    <w:lsdException w:name="Intense Emphasis" w:uiPriority="21" w:qFormat="1"/>
-    <w:lsdException w:name="Subtle Reference" w:uiPriority="31" w:qFormat="1"/>
-    <w:lsdException w:name="Intense Reference" w:uiPriority="32" w:qFormat="1"/>
-    <w:lsdException w:name="Book Title" w:uiPriority="33" w:qFormat="1"/>
-    <w:lsdException w:name="Bibliography" w:semiHidden="1" w:uiPriority="37" w:unhideWhenUsed="1"/>
-    <w:lsdException w:name="TOC Heading" w:semiHidden="1" w:uiPriority="39" w:unhideWhenUsed="1" w:qFormat="1"/>
-    <w:lsdException w:name="Plain Table 1" w:uiPriority="41"/>
-    <w:lsdException w:name="Plain Table 2" w:uiPriority="42"/>
-    <w:lsdException w:name="Plain Table 3" w:uiPriority="43"/>
-    <w:lsdException w:name="Plain Table 4" w:uiPriority="44"/>
-    <w:lsdException w:name="Plain Table 5" w:uiPriority="45"/>
-    <w:lsdException w:name="Grid Table Light" w:uiPriority="40"/>
-    <w:lsdException w:name="Grid Table 1 Light" w:uiPriority="46"/>
-    <w:lsdException w:name="Grid Table 2" w:uiPriority="47"/>
-    <w:lsdException w:name="Grid Table 3" w:uiPriority="48"/>
-    <w:lsdException w:name="Grid Table 4" w:uiPriority="49"/>
-    <w:lsdException w:name="Grid Table 5 Dark" w:uiPriority="50"/>
-    <w:lsdException w:name="Grid Table 6 Colorful" w:uiPriority="51"/>
-    <w:lsdException w:name="Grid Table 7 Colorful" w:uiPriority="52"/>
-    <w:lsdException w:name="Grid Table 1 Light Accent 1" w:uiPriority="46"/>
-    <w:lsdException w:name="Grid Table 2 Accent 1" w:uiPriority="47"/>
-    <w:lsdException w:name="Grid Table 3 Accent 1" w:uiPriority="48"/>
-    <w:lsdException w:name="Grid Table 4 Accent 1" w:uiPriority="49"/>
-    <w:lsdException w:name="Grid Table 5 Dark Accent 1" w:uiPriority="50"/>
-    <w:lsdException w:name="Grid Table 6 Colorful Accent 1" w:uiPriority="51"/>
-    <w:lsdException w:name="Grid Table 7 Colorful Accent 1" w:uiPriority="52"/>
-    <w:lsdException w:name="Grid Table 1 Light Accent 2" w:uiPriority="46"/>
-    <w:lsdException w:name="Grid Table 2 Accent 2" w:uiPriority="47"/>
-    <w:lsdException w:name="Grid Table 3 Accent 2" w:uiPriority="48"/>
-    <w:lsdException w:name="Grid Table 4 Accent 2" w:uiPriority="49"/>
-    <w:lsdException w:name="Grid Table 5 Dark Accent 2" w:uiPriority="50"/>
-    <w:lsdException w:name="Grid Table 6 Colorful Accent 2" w:uiPriority="51"/>
-    <w:lsdException w:name="Grid Table 7 Colorful Accent 2" w:uiPriority="52"/>
-    <w:lsdException w:name="Grid Table 1 Light Accent 3" w:uiPriority="46"/>
-    <w:lsdException w:name="Grid Table 2 Accent 3" w:uiPriority="47"/>
-    <w:lsdException w:name="Grid Table 3 Accent 3" w:uiPriority="48"/>
-    <w:lsdException w:name="Grid Table 4 Accent 3" w:uiPriority="49"/>
-    <w:lsdException w:name="Grid Table 5 Dark Accent 3" w:uiPriority="50"/>
-    <w:lsdException w:name="Grid Table 6 Colorful Accent 3" w:uiPriority="51"/>
-    <w:lsdException w:name="Grid Table 7 Colorful Accent 3" w:uiPriority="52"/>
-    <w:lsdException w:name="Grid Table 1 Light Accent 4" w:uiPriority="46"/>
-    <w:lsdException w:name="Grid Table 2 Accent 4" w:uiPriority="47"/>
-    <w:lsdException w:name="Grid Table 3 Accent 4" w:uiPriority="48"/>
-    <w:lsdException w:name="Grid Table 4 Accent 4" w:uiPriority="49"/>
-    <w:lsdException w:name="Grid Table 5 Dark Accent 4" w:uiPriority="50"/>
-    <w:lsdException w:name="Grid Table 6 Colorful Accent 4" w:uiPriority="51"/>
-    <w:lsdException w:name="Grid Table 7 Colorful Accent 4" w:uiPriority="52"/>
-    <w:lsdException w:name="Grid Table 1 Light Accent 5" w:uiPriority="46"/>
-    <w:lsdException w:name="Grid Table 2 Accent 5" w:uiPriority="47"/>
-    <w:lsdException w:name="Grid Table 3 Accent 5" w:uiPriority="48"/>
-    <w:lsdException w:name="Grid Table 4 Accent 5" w:uiPriority="49"/>
-    <w:lsdException w:name="Grid Table 5 Dark Accent 5" w:uiPriority="50"/>
-    <w:lsdException w:name="Grid Table 6 Colorful Accent 5" w:uiPriority="51"/>
-    <w:lsdException w:name="Grid Table 7 Colorful Accent 5" w:uiPriority="52"/>
-    <w:lsdException w:name="Grid Table 1 Light Accent 6" w:uiPriority="46"/>
-    <w:lsdException w:name="Grid Table 2 Accent 6" w:uiPriority="47"/>
-    <w:lsdException w:name="Grid Table 3 Accent 6" w:uiPriority="48"/>
-    <w:lsdException w:name="Grid Table 4 Accent 6" w:uiPriority="49"/>
-    <w:lsdException w:name="Grid Table 5 Dark Accent 6" w:uiPriority="50"/>
-    <w:lsdException w:name="Grid Table 6 Colorful Accent 6" w:uiPriority="51"/>
-    <w:lsdException w:name="Grid Table 7 Colorful Accent 6" w:uiPriority="52"/>
-    <w:lsdException w:name="List Table 1 Light" w:uiPriority="46"/>
-    <w:lsdException w:name="List Table 2" w:uiPriority="47"/>
-    <w:lsdException w:name="List Table 3" w:uiPriority="48"/>
-    <w:lsdException w:name="List Table 4" w:uiPriority="49"/>
-    <w:lsdException w:name="List Table 5 Dark" w:uiPriority="50"/>
-    <w:lsdException w:name="List Table 6 Colorful" w:uiPriority="51"/>
-    <w:lsdException w:name="List Table 7 Colorful" w:uiPriority="52"/>
-    <w:lsdException w:name="List Table 1 Light Accent 1" w:uiPriority="46"/>
-    <w:lsdException w:name="List Table 2 Accent 1" w:uiPriority="47"/>
-    <w:lsdException w:name="List Table 3 Accent 1" w:uiPriority="48"/>
-    <w:lsdException w:name="List Table 4 Accent 1" w:uiPriority="49"/>
-    <w:lsdException w:name="List Table 5 Dark Accent 1" w:uiPriority="50"/>
-    <w:lsdException w:name="List Table 6 Colorful Accent 1" w:uiPriority="51"/>
-    <w:lsdException w:name="List Table 7 Colorful Accent 1" w:uiPriority="52"/>
-    <w:lsdException w:name="List Table 1 Light Accent 2" w:uiPriority="46"/>
-    <w:lsdException w:name="List Table 2 Accent 2" w:uiPriority="47"/>
-    <w:lsdException w:name="List Table 3 Accent 2" w:uiPriority="48"/>
-    <w:lsdException w:name="List Table 4 Accent 2" w:uiPriority="49"/>
-    <w:lsdException w:name="List Table 5 Dark Accent 2" w:uiPriority="50"/>
-    <w:lsdException w:name="List Table 6 Colorful Accent 2" w:uiPriority="51"/>
-    <w:lsdException w:name="List Table 7 Colorful Accent 2" w:uiPriority="52"/>
-    <w:lsdException w:name="List Table 1 Light Accent 3" w:uiPriority="46"/>
-    <w:lsdException w:name="List Table 2 Accent 3" w:uiPriority="47"/>
-    <w:lsdException w:name="List Table 3 Accent 3" w:uiPriority="48"/>
-    <w:lsdException w:name="List Table 4 Accent 3" w:uiPriority="49"/>
-    <w:lsdException w:name="List Table 5 Dark Accent 3" w:uiPriority="50"/>
-    <w:lsdException w:name="List Table 6 Colorful Accent 3" w:uiPriority="51"/>
-    <w:lsdException w:name="List Table 7 Colorful Accent 3" w:uiPriority="52"/>
-    <w:lsdException w:name="List Table 1 Light Accent 4" w:uiPriority="46"/>
-    <w:lsdException w:name="List Table 2 Accent 4" w:uiPriority="47"/>
-    <w:lsdException w:name="List Table 3 Accent 4" w:uiPriority="48"/>
-    <w:lsdException w:name="List Table 4 Accent 4" w:uiPriority="49"/>
-    <w:lsdException w:name="List Table 5 Dark Accent 4" w:uiPriority="50"/>
-    <w:lsdException w:name="List Table 6 Colorful Accent 4" w:uiPriority="51"/>
-    <w:lsdException w:name="List Table 7 Colorful Accent 4" w:uiPriority="52"/>
-    <w:lsdException w:name="List Table 1 Light Accent 5" w:uiPriority="46"/>
-    <w:lsdException w:name="List Table 2 Accent 5" w:uiPriority="47"/>
-    <w:lsdException w:name="List Table 3 Accent 5" w:uiPriority="48"/>
-    <w:lsdException w:name="List Table 4 Accent 5" w:uiPriority="49"/>
-    <w:lsdException w:name="List Table 5 Dark Accent 5" w:uiPriority="50"/>
-    <w:lsdException w:name="List Table 6 Colorful Accent 5" w:uiPriority="51"/>
-    <w:lsdException w:name="List Table 7 Colorful Accent 5" w:uiPriority="52"/>
-    <w:lsdException w:name="List Table 1 Light Accent 6" w:uiPriority="46"/>
-    <w:lsdException w:name="List Table 2 Accent 6" w:uiPriority="47"/>
-    <w:lsdException w:name="List Table 3 Accent 6" w:uiPriority="48"/>
-    <w:lsdException w:name="List Table 4 Accent 6" w:uiPriority="49"/>
-    <w:lsdException w:name="List Table 5 Dark Accent 6" w:uiPriority="50"/>
-    <w:lsdException w:name="List Table 6 Colorful Accent 6" w:uiPriority="51"/>
-    <w:lsdException w:name="List Table 7 Colorful Accent 6" w:uiPriority="52"/>
+  <w:latentStyles w:defLockedState="0" w:defUIPriority="99" w:defSemiHidden="1" w:defUnhideWhenUsed="1" w:defQFormat="0" w:count="267">
+    <w:lsdException w:name="Normal" w:semiHidden="0" w:uiPriority="0" w:unhideWhenUsed="0" w:qFormat="1"/>
+    <w:lsdException w:name="heading 1" w:semiHidden="0" w:uiPriority="9" w:unhideWhenUsed="0" w:qFormat="1"/>
+    <w:lsdException w:name="heading 2" w:uiPriority="9" w:qFormat="1"/>
+    <w:lsdException w:name="heading 3" w:uiPriority="9" w:qFormat="1"/>
+    <w:lsdException w:name="heading 4" w:uiPriority="9" w:qFormat="1"/>
+    <w:lsdException w:name="heading 5" w:uiPriority="9" w:qFormat="1"/>
+    <w:lsdException w:name="heading 6" w:uiPriority="9" w:qFormat="1"/>
+    <w:lsdException w:name="heading 7" w:uiPriority="9" w:qFormat="1"/>
+    <w:lsdException w:name="heading 8" w:uiPriority="9" w:qFormat="1"/>
+    <w:lsdException w:name="heading 9" w:uiPriority="9" w:qFormat="1"/>
+    <w:lsdException w:name="toc 1" w:uiPriority="39"/>
+    <w:lsdException w:name="toc 2" w:uiPriority="39"/>
+    <w:lsdException w:name="toc 3" w:uiPriority="39"/>
+    <w:lsdException w:name="toc 4" w:uiPriority="39"/>
+    <w:lsdException w:name="toc 5" w:uiPriority="39"/>
+    <w:lsdException w:name="toc 6" w:uiPriority="39"/>
+    <w:lsdException w:name="toc 7" w:uiPriority="39"/>
+    <w:lsdException w:name="toc 8" w:uiPriority="39"/>
+    <w:lsdException w:name="toc 9" w:uiPriority="39"/>
+    <w:lsdException w:name="caption" w:uiPriority="35" w:qFormat="1"/>
+    <w:lsdException w:name="Title" w:semiHidden="0" w:uiPriority="10" w:unhideWhenUsed="0" w:qFormat="1"/>
+    <w:lsdException w:name="Default Paragraph Font" w:uiPriority="1"/>
+    <w:lsdException w:name="Subtitle" w:semiHidden="0" w:uiPriority="11" w:unhideWhenUsed="0" w:qFormat="1"/>
+    <w:lsdException w:name="Strong" w:semiHidden="0" w:uiPriority="22" w:unhideWhenUsed="0" w:qFormat="1"/>
+    <w:lsdException w:name="Emphasis" w:semiHidden="0" w:uiPriority="20" w:unhideWhenUsed="0" w:qFormat="1"/>
+    <w:lsdException w:name="Table Grid" w:semiHidden="0" w:uiPriority="59" w:unhideWhenUsed="0"/>
+    <w:lsdException w:name="Placeholder Text" w:unhideWhenUsed="0"/>
+    <w:lsdException w:name="No Spacing" w:semiHidden="0" w:uiPriority="1" w:unhideWhenUsed="0" w:qFormat="1"/>
+    <w:lsdException w:name="Light Shading" w:semiHidden="0" w:uiPriority="60" w:unhideWhenUsed="0"/>
+    <w:lsdException w:name="Light List" w:semiHidden="0" w:uiPriority="61" w:unhideWhenUsed="0"/>
+    <w:lsdException w:name="Light Grid" w:semiHidden="0" w:uiPriority="62" w:unhideWhenUsed="0"/>
+    <w:lsdException w:name="Medium Shading 1" w:semiHidden="0" w:uiPriority="63" w:unhideWhenUsed="0"/>
+    <w:lsdException w:name="Medium Shading 2" w:semiHidden="0" w:uiPriority="64" w:unhideWhenUsed="0"/>
+    <w:lsdException w:name="Medium List 1" w:semiHidden="0" w:uiPriority="65" w:unhideWhenUsed="0"/>
+    <w:lsdException w:name="Medium List 2" w:semiHidden="0" w:uiPriority="66" w:unhideWhenUsed="0"/>
+    <w:lsdException w:name="Medium Grid 1" w:semiHidden="0" w:uiPriority="67" w:unhideWhenUsed="0"/>
+    <w:lsdException w:name="Medium Grid 2" w:semiHidden="0" w:uiPriority="68" w:unhideWhenUsed="0"/>
+    <w:lsdException w:name="Medium Grid 3" w:semiHidden="0" w:uiPriority="69" w:unhideWhenUsed="0"/>
+    <w:lsdException w:name="Dark List" w:semiHidden="0" w:uiPriority="70" w:unhideWhenUsed="0"/>
+    <w:lsdException w:name="Colorful Shading" w:semiHidden="0" w:uiPriority="71" w:unhideWhenUsed="0"/>
+    <w:lsdException w:name="Colorful List" w:semiHidden="0" w:uiPriority="72" w:unhideWhenUsed="0"/>
+    <w:lsdException w:name="Colorful Grid" w:semiHidden="0" w:uiPriority="73" w:unhideWhenUsed="0"/>
+    <w:lsdException w:name="Light Shading Accent 1" w:semiHidden="0" w:uiPriority="60" w:unhideWhenUsed="0"/>
+    <w:lsdException w:name="Light List Accent 1" w:semiHidden="0" w:uiPriority="61" w:unhideWhenUsed="0"/>
+    <w:lsdException w:name="Light Grid Accent 1" w:semiHidden="0" w:uiPriority="62" w:unhideWhenUsed="0"/>
+    <w:lsdException w:name="Medium Shading 1 Accent 1" w:semiHidden="0" w:uiPriority="63" w:unhideWhenUsed="0"/>
+    <w:lsdException w:name="Medium Shading 2 Accent 1" w:semiHidden="0" w:uiPriority="64" w:unhideWhenUsed="0"/>
+    <w:lsdException w:name="Medium List 1 Accent 1" w:semiHidden="0" w:uiPriority="65" w:unhideWhenUsed="0"/>
+    <w:lsdException w:name="Revision" w:unhideWhenUsed="0"/>
+    <w:lsdException w:name="List Paragraph" w:semiHidden="0" w:uiPriority="34" w:unhideWhenUsed="0" w:qFormat="1"/>
+    <w:lsdException w:name="Quote" w:semiHidden="0" w:uiPriority="29" w:unhideWhenUsed="0" w:qFormat="1"/>
+    <w:lsdException w:name="Intense Quote" w:semiHidden="0" w:uiPriority="30" w:unhideWhenUsed="0" w:qFormat="1"/>
+    <w:lsdException w:name="Medium List 2 Accent 1" w:semiHidden="0" w:uiPriority="66" w:unhideWhenUsed="0"/>
+    <w:lsdException w:name="Medium Grid 1 Accent 1" w:semiHidden="0" w:uiPriority="67" w:unhideWhenUsed="0"/>
+    <w:lsdException w:name="Medium Grid 2 Accent 1" w:semiHidden="0" w:uiPriority="68" w:unhideWhenUsed="0"/>
+    <w:lsdException w:name="Medium Grid 3 Accent 1" w:semiHidden="0" w:uiPriority="69" w:unhideWhenUsed="0"/>
+    <w:lsdException w:name="Dark List Accent 1" w:semiHidden="0" w:uiPriority="70" w:unhideWhenUsed="0"/>
+    <w:lsdException w:name="Colorful Shading Accent 1" w:semiHidden="0" w:uiPriority="71" w:unhideWhenUsed="0"/>
+    <w:lsdException w:name="Colorful List Accent 1" w:semiHidden="0" w:uiPriority="72" w:unhideWhenUsed="0"/>
+    <w:lsdException w:name="Colorful Grid Accent 1" w:semiHidden="0" w:uiPriority="73" w:unhideWhenUsed="0"/>
+    <w:lsdException w:name="Light Shading Accent 2" w:semiHidden="0" w:uiPriority="60" w:unhideWhenUsed="0"/>
+    <w:lsdException w:name="Light List Accent 2" w:semiHidden="0" w:uiPriority="61" w:unhideWhenUsed="0"/>
+    <w:lsdException w:name="Light Grid Accent 2" w:semiHidden="0" w:uiPriority="62" w:unhideWhenUsed="0"/>
+    <w:lsdException w:name="Medium Shading 1 Accent 2" w:semiHidden="0" w:uiPriority="63" w:unhideWhenUsed="0"/>
+    <w:lsdException w:name="Medium Shading 2 Accent 2" w:semiHidden="0" w:uiPriority="64" w:unhideWhenUsed="0"/>
+    <w:lsdException w:name="Medium List 1 Accent 2" w:semiHidden="0" w:uiPriority="65" w:unhideWhenUsed="0"/>
+    <w:lsdException w:name="Medium List 2 Accent 2" w:semiHidden="0" w:uiPriority="66" w:unhideWhenUsed="0"/>
+    <w:lsdException w:name="Medium Grid 1 Accent 2" w:semiHidden="0" w:uiPriority="67" w:unhideWhenUsed="0"/>
+    <w:lsdException w:name="Medium Grid 2 Accent 2" w:semiHidden="0" w:uiPriority="68" w:unhideWhenUsed="0"/>
+    <w:lsdException w:name="Medium Grid 3 Accent 2" w:semiHidden="0" w:uiPriority="69" w:unhideWhenUsed="0"/>
+    <w:lsdException w:name="Dark List Accent 2" w:semiHidden="0" w:uiPriority="70" w:unhideWhenUsed="0"/>
+    <w:lsdException w:name="Colorful Shading Accent 2" w:semiHidden="0" w:uiPriority="71" w:unhideWhenUsed="0"/>
+    <w:lsdException w:name="Colorful List Accent 2" w:semiHidden="0" w:uiPriority="72" w:unhideWhenUsed="0"/>
+    <w:lsdException w:name="Colorful Grid Accent 2" w:semiHidden="0" w:uiPriority="73" w:unhideWhenUsed="0"/>
+    <w:lsdException w:name="Light Shading Accent 3" w:semiHidden="0" w:uiPriority="60" w:unhideWhenUsed="0"/>
+    <w:lsdException w:name="Light List Accent 3" w:semiHidden="0" w:uiPriority="61" w:unhideWhenUsed="0"/>
+    <w:lsdException w:name="Light Grid Accent 3" w:semiHidden="0" w:uiPriority="62" w:unhideWhenUsed="0"/>
+    <w:lsdException w:name="Medium Shading 1 Accent 3" w:semiHidden="0" w:uiPriority="63" w:unhideWhenUsed="0"/>
+    <w:lsdException w:name="Medium Shading 2 Accent 3" w:semiHidden="0" w:uiPriority="64" w:unhideWhenUsed="0"/>
+    <w:lsdException w:name="Medium List 1 Accent 3" w:semiHidden="0" w:uiPriority="65" w:unhideWhenUsed="0"/>
+    <w:lsdException w:name="Medium List 2 Accent 3" w:semiHidden="0" w:uiPriority="66" w:unhideWhenUsed="0"/>
+    <w:lsdException w:name="Medium Grid 1 Accent 3" w:semiHidden="0" w:uiPriority="67" w:unhideWhenUsed="0"/>
+    <w:lsdException w:name="Medium Grid 2 Accent 3" w:semiHidden="0" w:uiPriority="68" w:unhideWhenUsed="0"/>
+    <w:lsdException w:name="Medium Grid 3 Accent 3" w:semiHidden="0" w:uiPriority="69" w:unhideWhenUsed="0"/>
+    <w:lsdException w:name="Dark List Accent 3" w:semiHidden="0" w:uiPriority="70" w:unhideWhenUsed="0"/>
+    <w:lsdException w:name="Colorful Shading Accent 3" w:semiHidden="0" w:uiPriority="71" w:unhideWhenUsed="0"/>
+    <w:lsdException w:name="Colorful List Accent 3" w:semiHidden="0" w:uiPriority="72" w:unhideWhenUsed="0"/>
+    <w:lsdException w:name="Colorful Grid Accent 3" w:semiHidden="0" w:uiPriority="73" w:unhideWhenUsed="0"/>
+    <w:lsdException w:name="Light Shading Accent 4" w:semiHidden="0" w:uiPriority="60" w:unhideWhenUsed="0"/>
+    <w:lsdException w:name="Light List Accent 4" w:semiHidden="0" w:uiPriority="61" w:unhideWhenUsed="0"/>
+    <w:lsdException w:name="Light Grid Accent 4" w:semiHidden="0" w:uiPriority="62" w:unhideWhenUsed="0"/>
+    <w:lsdException w:name="Medium Shading 1 Accent 4" w:semiHidden="0" w:uiPriority="63" w:unhideWhenUsed="0"/>
+    <w:lsdException w:name="Medium Shading 2 Accent 4" w:semiHidden="0" w:uiPriority="64" w:unhideWhenUsed="0"/>
+    <w:lsdException w:name="Medium List 1 Accent 4" w:semiHidden="0" w:uiPriority="65" w:unhideWhenUsed="0"/>
+    <w:lsdException w:name="Medium List 2 Accent 4" w:semiHidden="0" w:uiPriority="66" w:unhideWhenUsed="0"/>
+    <w:lsdException w:name="Medium Grid 1 Accent 4" w:semiHidden="0" w:uiPriority="67" w:unhideWhenUsed="0"/>
+    <w:lsdException w:name="Medium Grid 2 Accent 4" w:semiHidden="0" w:uiPriority="68" w:unhideWhenUsed="0"/>
+    <w:lsdException w:name="Medium Grid 3 Accent 4" w:semiHidden="0" w:uiPriority="69" w:unhideWhenUsed="0"/>
+    <w:lsdException w:name="Dark List Accent 4" w:semiHidden="0" w:uiPriority="70" w:unhideWhenUsed="0"/>
+    <w:lsdException w:name="Colorful Shading Accent 4" w:semiHidden="0" w:uiPriority="71" w:unhideWhenUsed="0"/>
+    <w:lsdException w:name="Colorful List Accent 4" w:semiHidden="0" w:uiPriority="72" w:unhideWhenUsed="0"/>
+    <w:lsdException w:name="Colorful Grid Accent 4" w:semiHidden="0" w:uiPriority="73" w:unhideWhenUsed="0"/>
+    <w:lsdException w:name="Light Shading Accent 5" w:semiHidden="0" w:uiPriority="60" w:unhideWhenUsed="0"/>
+    <w:lsdException w:name="Light List Accent 5" w:semiHidden="0" w:uiPriority="61" w:unhideWhenUsed="0"/>
+    <w:lsdException w:name="Light Grid Accent 5" w:semiHidden="0" w:uiPriority="62" w:unhideWhenUsed="0"/>
+    <w:lsdException w:name="Medium Shading 1 Accent 5" w:semiHidden="0" w:uiPriority="63" w:unhideWhenUsed="0"/>
+    <w:lsdException w:name="Medium Shading 2 Accent 5" w:semiHidden="0" w:uiPriority="64" w:unhideWhenUsed="0"/>
+    <w:lsdException w:name="Medium List 1 Accent 5" w:semiHidden="0" w:uiPriority="65" w:unhideWhenUsed="0"/>
+    <w:lsdException w:name="Medium List 2 Accent 5" w:semiHidden="0" w:uiPriority="66" w:unhideWhenUsed="0"/>
+    <w:lsdException w:name="Medium Grid 1 Accent 5" w:semiHidden="0" w:uiPriority="67" w:unhideWhenUsed="0"/>
+    <w:lsdException w:name="Medium Grid 2 Accent 5" w:semiHidden="0" w:uiPriority="68" w:unhideWhenUsed="0"/>
+    <w:lsdException w:name="Medium Grid 3 Accent 5" w:semiHidden="0" w:uiPriority="69" w:unhideWhenUsed="0"/>
+    <w:lsdException w:name="Dark List Accent 5" w:semiHidden="0" w:uiPriority="70" w:unhideWhenUsed="0"/>
+    <w:lsdException w:name="Colorful Shading Accent 5" w:semiHidden="0" w:uiPriority="71" w:unhideWhenUsed="0"/>
+    <w:lsdException w:name="Colorful List Accent 5" w:semiHidden="0" w:uiPriority="72" w:unhideWhenUsed="0"/>
+    <w:lsdException w:name="Colorful Grid Accent 5" w:semiHidden="0" w:uiPriority="73" w:unhideWhenUsed="0"/>
+    <w:lsdException w:name="Light Shading Accent 6" w:semiHidden="0" w:uiPriority="60" w:unhideWhenUsed="0"/>
+    <w:lsdException w:name="Light List Accent 6" w:semiHidden="0" w:uiPriority="61" w:unhideWhenUsed="0"/>
+    <w:lsdException w:name="Light Grid Accent 6" w:semiHidden="0" w:uiPriority="62" w:unhideWhenUsed="0"/>
+    <w:lsdException w:name="Medium Shading 1 Accent 6" w:semiHidden="0" w:uiPriority="63" w:unhideWhenUsed="0"/>
+    <w:lsdException w:name="Medium Shading 2 Accent 6" w:semiHidden="0" w:uiPriority="64" w:unhideWhenUsed="0"/>
+    <w:lsdException w:name="Medium List 1 Accent 6" w:semiHidden="0" w:uiPriority="65" w:unhideWhenUsed="0"/>
+    <w:lsdException w:name="Medium List 2 Accent 6" w:semiHidden="0" w:uiPriority="66" w:unhideWhenUsed="0"/>
+    <w:lsdException w:name="Medium Grid 1 Accent 6" w:semiHidden="0" w:uiPriority="67" w:unhideWhenUsed="0"/>
+    <w:lsdException w:name="Medium Grid 2 Accent 6" w:semiHidden="0" w:uiPriority="68" w:unhideWhenUsed="0"/>
+    <w:lsdException w:name="Medium Grid 3 Accent 6" w:semiHidden="0" w:uiPriority="69" w:unhideWhenUsed="0"/>
+    <w:lsdException w:name="Dark List Accent 6" w:semiHidden="0" w:uiPriority="70" w:unhideWhenUsed="0"/>
+    <w:lsdException w:name="Colorful Shading Accent 6" w:semiHidden="0" w:uiPriority="71" w:unhideWhenUsed="0"/>
+    <w:lsdException w:name="Colorful List Accent 6" w:semiHidden="0" w:uiPriority="72" w:unhideWhenUsed="0"/>
+    <w:lsdException w:name="Colorful Grid Accent 6" w:semiHidden="0" w:uiPriority="73" w:unhideWhenUsed="0"/>
+    <w:lsdException w:name="Subtle Emphasis" w:semiHidden="0" w:uiPriority="19" w:unhideWhenUsed="0" w:qFormat="1"/>
+    <w:lsdException w:name="Intense Emphasis" w:semiHidden="0" w:uiPriority="21" w:unhideWhenUsed="0" w:qFormat="1"/>
+    <w:lsdException w:name="Subtle Reference" w:semiHidden="0" w:uiPriority="31" w:unhideWhenUsed="0" w:qFormat="1"/>
+    <w:lsdException w:name="Intense Reference" w:semiHidden="0" w:uiPriority="32" w:unhideWhenUsed="0" w:qFormat="1"/>
+    <w:lsdException w:name="Book Title" w:semiHidden="0" w:uiPriority="33" w:unhideWhenUsed="0" w:qFormat="1"/>
+    <w:lsdException w:name="Bibliography" w:uiPriority="37"/>
+    <w:lsdException w:name="TOC Heading" w:uiPriority="39" w:qFormat="1"/>
   </w:latentStyles>
   <w:style w:type="paragraph" w:default="1" w:styleId="Standard">
     <w:name w:val="Normal"/>
@@ -3403,7 +3279,7 @@
       <w:szCs w:val="20"/>
     </w:rPr>
   </w:style>
-  <w:style w:type="character" w:styleId="Link">
+  <w:style w:type="character" w:styleId="Hyperlink">
     <w:name w:val="Hyperlink"/>
     <w:basedOn w:val="Absatz-Standardschriftart"/>
     <w:uiPriority w:val="99"/>
@@ -3438,7 +3314,448 @@
     <w:unhideWhenUsed/>
     <w:rsid w:val="00D50FB0"/>
   </w:style>
-  <w:style w:type="character" w:styleId="BesuchterLink">
+  <w:style w:type="character" w:styleId="BesuchterHyperlink">
+    <w:name w:val="FollowedHyperlink"/>
+    <w:basedOn w:val="Absatz-Standardschriftart"/>
+    <w:uiPriority w:val="99"/>
+    <w:semiHidden/>
+    <w:unhideWhenUsed/>
+    <w:rsid w:val="00615B1D"/>
+    <w:rPr>
+      <w:color w:val="800080" w:themeColor="followedHyperlink"/>
+      <w:u w:val="single"/>
+    </w:rPr>
+  </w:style>
+</w:styles>
+</file>
+
+<file path=word/stylesWithEffects.xml><?xml version="1.0" encoding="utf-8"?>
+<w:styles xmlns:wpc="http://schemas.microsoft.com/office/word/2010/wordprocessingCanvas" xmlns:mc="http://schemas.openxmlformats.org/markup-compatibility/2006" xmlns:o="urn:schemas-microsoft-com:office:office" xmlns:r="http://schemas.openxmlformats.org/officeDocument/2006/relationships" xmlns:m="http://schemas.openxmlformats.org/officeDocument/2006/math" xmlns:v="urn:schemas-microsoft-com:vml" xmlns:wp14="http://schemas.microsoft.com/office/word/2010/wordprocessingDrawing" xmlns:wp="http://schemas.openxmlformats.org/drawingml/2006/wordprocessingDrawing" xmlns:w10="urn:schemas-microsoft-com:office:word" xmlns:w="http://schemas.openxmlformats.org/wordprocessingml/2006/main" xmlns:w14="http://schemas.microsoft.com/office/word/2010/wordml" xmlns:wpg="http://schemas.microsoft.com/office/word/2010/wordprocessingGroup" xmlns:wpi="http://schemas.microsoft.com/office/word/2010/wordprocessingInk" xmlns:wne="http://schemas.microsoft.com/office/word/2006/wordml" xmlns:wps="http://schemas.microsoft.com/office/word/2010/wordprocessingShape" mc:Ignorable="w14 wp14">
+  <w:docDefaults>
+    <w:rPrDefault>
+      <w:rPr>
+        <w:rFonts w:asciiTheme="minorHAnsi" w:eastAsiaTheme="minorHAnsi" w:hAnsiTheme="minorHAnsi" w:cstheme="minorBidi"/>
+        <w:sz w:val="22"/>
+        <w:szCs w:val="22"/>
+        <w:lang w:val="de-DE" w:eastAsia="en-US" w:bidi="ar-SA"/>
+      </w:rPr>
+    </w:rPrDefault>
+    <w:pPrDefault>
+      <w:pPr>
+        <w:spacing w:after="200" w:line="276" w:lineRule="auto"/>
+      </w:pPr>
+    </w:pPrDefault>
+  </w:docDefaults>
+  <w:latentStyles w:defLockedState="0" w:defUIPriority="99" w:defSemiHidden="1" w:defUnhideWhenUsed="1" w:defQFormat="0" w:count="267">
+    <w:lsdException w:name="Normal" w:semiHidden="0" w:uiPriority="0" w:unhideWhenUsed="0" w:qFormat="1"/>
+    <w:lsdException w:name="heading 1" w:semiHidden="0" w:uiPriority="9" w:unhideWhenUsed="0" w:qFormat="1"/>
+    <w:lsdException w:name="heading 2" w:uiPriority="9" w:qFormat="1"/>
+    <w:lsdException w:name="heading 3" w:uiPriority="9" w:qFormat="1"/>
+    <w:lsdException w:name="heading 4" w:uiPriority="9" w:qFormat="1"/>
+    <w:lsdException w:name="heading 5" w:uiPriority="9" w:qFormat="1"/>
+    <w:lsdException w:name="heading 6" w:uiPriority="9" w:qFormat="1"/>
+    <w:lsdException w:name="heading 7" w:uiPriority="9" w:qFormat="1"/>
+    <w:lsdException w:name="heading 8" w:uiPriority="9" w:qFormat="1"/>
+    <w:lsdException w:name="heading 9" w:uiPriority="9" w:qFormat="1"/>
+    <w:lsdException w:name="toc 1" w:uiPriority="39"/>
+    <w:lsdException w:name="toc 2" w:uiPriority="39"/>
+    <w:lsdException w:name="toc 3" w:uiPriority="39"/>
+    <w:lsdException w:name="toc 4" w:uiPriority="39"/>
+    <w:lsdException w:name="toc 5" w:uiPriority="39"/>
+    <w:lsdException w:name="toc 6" w:uiPriority="39"/>
+    <w:lsdException w:name="toc 7" w:uiPriority="39"/>
+    <w:lsdException w:name="toc 8" w:uiPriority="39"/>
+    <w:lsdException w:name="toc 9" w:uiPriority="39"/>
+    <w:lsdException w:name="caption" w:uiPriority="35" w:qFormat="1"/>
+    <w:lsdException w:name="Title" w:semiHidden="0" w:uiPriority="10" w:unhideWhenUsed="0" w:qFormat="1"/>
+    <w:lsdException w:name="Default Paragraph Font" w:uiPriority="1"/>
+    <w:lsdException w:name="Subtitle" w:semiHidden="0" w:uiPriority="11" w:unhideWhenUsed="0" w:qFormat="1"/>
+    <w:lsdException w:name="Strong" w:semiHidden="0" w:uiPriority="22" w:unhideWhenUsed="0" w:qFormat="1"/>
+    <w:lsdException w:name="Emphasis" w:semiHidden="0" w:uiPriority="20" w:unhideWhenUsed="0" w:qFormat="1"/>
+    <w:lsdException w:name="Table Grid" w:semiHidden="0" w:uiPriority="59" w:unhideWhenUsed="0"/>
+    <w:lsdException w:name="Placeholder Text" w:unhideWhenUsed="0"/>
+    <w:lsdException w:name="No Spacing" w:semiHidden="0" w:uiPriority="1" w:unhideWhenUsed="0" w:qFormat="1"/>
+    <w:lsdException w:name="Light Shading" w:semiHidden="0" w:uiPriority="60" w:unhideWhenUsed="0"/>
+    <w:lsdException w:name="Light List" w:semiHidden="0" w:uiPriority="61" w:unhideWhenUsed="0"/>
+    <w:lsdException w:name="Light Grid" w:semiHidden="0" w:uiPriority="62" w:unhideWhenUsed="0"/>
+    <w:lsdException w:name="Medium Shading 1" w:semiHidden="0" w:uiPriority="63" w:unhideWhenUsed="0"/>
+    <w:lsdException w:name="Medium Shading 2" w:semiHidden="0" w:uiPriority="64" w:unhideWhenUsed="0"/>
+    <w:lsdException w:name="Medium List 1" w:semiHidden="0" w:uiPriority="65" w:unhideWhenUsed="0"/>
+    <w:lsdException w:name="Medium List 2" w:semiHidden="0" w:uiPriority="66" w:unhideWhenUsed="0"/>
+    <w:lsdException w:name="Medium Grid 1" w:semiHidden="0" w:uiPriority="67" w:unhideWhenUsed="0"/>
+    <w:lsdException w:name="Medium Grid 2" w:semiHidden="0" w:uiPriority="68" w:unhideWhenUsed="0"/>
+    <w:lsdException w:name="Medium Grid 3" w:semiHidden="0" w:uiPriority="69" w:unhideWhenUsed="0"/>
+    <w:lsdException w:name="Dark List" w:semiHidden="0" w:uiPriority="70" w:unhideWhenUsed="0"/>
+    <w:lsdException w:name="Colorful Shading" w:semiHidden="0" w:uiPriority="71" w:unhideWhenUsed="0"/>
+    <w:lsdException w:name="Colorful List" w:semiHidden="0" w:uiPriority="72" w:unhideWhenUsed="0"/>
+    <w:lsdException w:name="Colorful Grid" w:semiHidden="0" w:uiPriority="73" w:unhideWhenUsed="0"/>
+    <w:lsdException w:name="Light Shading Accent 1" w:semiHidden="0" w:uiPriority="60" w:unhideWhenUsed="0"/>
+    <w:lsdException w:name="Light List Accent 1" w:semiHidden="0" w:uiPriority="61" w:unhideWhenUsed="0"/>
+    <w:lsdException w:name="Light Grid Accent 1" w:semiHidden="0" w:uiPriority="62" w:unhideWhenUsed="0"/>
+    <w:lsdException w:name="Medium Shading 1 Accent 1" w:semiHidden="0" w:uiPriority="63" w:unhideWhenUsed="0"/>
+    <w:lsdException w:name="Medium Shading 2 Accent 1" w:semiHidden="0" w:uiPriority="64" w:unhideWhenUsed="0"/>
+    <w:lsdException w:name="Medium List 1 Accent 1" w:semiHidden="0" w:uiPriority="65" w:unhideWhenUsed="0"/>
+    <w:lsdException w:name="Revision" w:unhideWhenUsed="0"/>
+    <w:lsdException w:name="List Paragraph" w:semiHidden="0" w:uiPriority="34" w:unhideWhenUsed="0" w:qFormat="1"/>
+    <w:lsdException w:name="Quote" w:semiHidden="0" w:uiPriority="29" w:unhideWhenUsed="0" w:qFormat="1"/>
+    <w:lsdException w:name="Intense Quote" w:semiHidden="0" w:uiPriority="30" w:unhideWhenUsed="0" w:qFormat="1"/>
+    <w:lsdException w:name="Medium List 2 Accent 1" w:semiHidden="0" w:uiPriority="66" w:unhideWhenUsed="0"/>
+    <w:lsdException w:name="Medium Grid 1 Accent 1" w:semiHidden="0" w:uiPriority="67" w:unhideWhenUsed="0"/>
+    <w:lsdException w:name="Medium Grid 2 Accent 1" w:semiHidden="0" w:uiPriority="68" w:unhideWhenUsed="0"/>
+    <w:lsdException w:name="Medium Grid 3 Accent 1" w:semiHidden="0" w:uiPriority="69" w:unhideWhenUsed="0"/>
+    <w:lsdException w:name="Dark List Accent 1" w:semiHidden="0" w:uiPriority="70" w:unhideWhenUsed="0"/>
+    <w:lsdException w:name="Colorful Shading Accent 1" w:semiHidden="0" w:uiPriority="71" w:unhideWhenUsed="0"/>
+    <w:lsdException w:name="Colorful List Accent 1" w:semiHidden="0" w:uiPriority="72" w:unhideWhenUsed="0"/>
+    <w:lsdException w:name="Colorful Grid Accent 1" w:semiHidden="0" w:uiPriority="73" w:unhideWhenUsed="0"/>
+    <w:lsdException w:name="Light Shading Accent 2" w:semiHidden="0" w:uiPriority="60" w:unhideWhenUsed="0"/>
+    <w:lsdException w:name="Light List Accent 2" w:semiHidden="0" w:uiPriority="61" w:unhideWhenUsed="0"/>
+    <w:lsdException w:name="Light Grid Accent 2" w:semiHidden="0" w:uiPriority="62" w:unhideWhenUsed="0"/>
+    <w:lsdException w:name="Medium Shading 1 Accent 2" w:semiHidden="0" w:uiPriority="63" w:unhideWhenUsed="0"/>
+    <w:lsdException w:name="Medium Shading 2 Accent 2" w:semiHidden="0" w:uiPriority="64" w:unhideWhenUsed="0"/>
+    <w:lsdException w:name="Medium List 1 Accent 2" w:semiHidden="0" w:uiPriority="65" w:unhideWhenUsed="0"/>
+    <w:lsdException w:name="Medium List 2 Accent 2" w:semiHidden="0" w:uiPriority="66" w:unhideWhenUsed="0"/>
+    <w:lsdException w:name="Medium Grid 1 Accent 2" w:semiHidden="0" w:uiPriority="67" w:unhideWhenUsed="0"/>
+    <w:lsdException w:name="Medium Grid 2 Accent 2" w:semiHidden="0" w:uiPriority="68" w:unhideWhenUsed="0"/>
+    <w:lsdException w:name="Medium Grid 3 Accent 2" w:semiHidden="0" w:uiPriority="69" w:unhideWhenUsed="0"/>
+    <w:lsdException w:name="Dark List Accent 2" w:semiHidden="0" w:uiPriority="70" w:unhideWhenUsed="0"/>
+    <w:lsdException w:name="Colorful Shading Accent 2" w:semiHidden="0" w:uiPriority="71" w:unhideWhenUsed="0"/>
+    <w:lsdException w:name="Colorful List Accent 2" w:semiHidden="0" w:uiPriority="72" w:unhideWhenUsed="0"/>
+    <w:lsdException w:name="Colorful Grid Accent 2" w:semiHidden="0" w:uiPriority="73" w:unhideWhenUsed="0"/>
+    <w:lsdException w:name="Light Shading Accent 3" w:semiHidden="0" w:uiPriority="60" w:unhideWhenUsed="0"/>
+    <w:lsdException w:name="Light List Accent 3" w:semiHidden="0" w:uiPriority="61" w:unhideWhenUsed="0"/>
+    <w:lsdException w:name="Light Grid Accent 3" w:semiHidden="0" w:uiPriority="62" w:unhideWhenUsed="0"/>
+    <w:lsdException w:name="Medium Shading 1 Accent 3" w:semiHidden="0" w:uiPriority="63" w:unhideWhenUsed="0"/>
+    <w:lsdException w:name="Medium Shading 2 Accent 3" w:semiHidden="0" w:uiPriority="64" w:unhideWhenUsed="0"/>
+    <w:lsdException w:name="Medium List 1 Accent 3" w:semiHidden="0" w:uiPriority="65" w:unhideWhenUsed="0"/>
+    <w:lsdException w:name="Medium List 2 Accent 3" w:semiHidden="0" w:uiPriority="66" w:unhideWhenUsed="0"/>
+    <w:lsdException w:name="Medium Grid 1 Accent 3" w:semiHidden="0" w:uiPriority="67" w:unhideWhenUsed="0"/>
+    <w:lsdException w:name="Medium Grid 2 Accent 3" w:semiHidden="0" w:uiPriority="68" w:unhideWhenUsed="0"/>
+    <w:lsdException w:name="Medium Grid 3 Accent 3" w:semiHidden="0" w:uiPriority="69" w:unhideWhenUsed="0"/>
+    <w:lsdException w:name="Dark List Accent 3" w:semiHidden="0" w:uiPriority="70" w:unhideWhenUsed="0"/>
+    <w:lsdException w:name="Colorful Shading Accent 3" w:semiHidden="0" w:uiPriority="71" w:unhideWhenUsed="0"/>
+    <w:lsdException w:name="Colorful List Accent 3" w:semiHidden="0" w:uiPriority="72" w:unhideWhenUsed="0"/>
+    <w:lsdException w:name="Colorful Grid Accent 3" w:semiHidden="0" w:uiPriority="73" w:unhideWhenUsed="0"/>
+    <w:lsdException w:name="Light Shading Accent 4" w:semiHidden="0" w:uiPriority="60" w:unhideWhenUsed="0"/>
+    <w:lsdException w:name="Light List Accent 4" w:semiHidden="0" w:uiPriority="61" w:unhideWhenUsed="0"/>
+    <w:lsdException w:name="Light Grid Accent 4" w:semiHidden="0" w:uiPriority="62" w:unhideWhenUsed="0"/>
+    <w:lsdException w:name="Medium Shading 1 Accent 4" w:semiHidden="0" w:uiPriority="63" w:unhideWhenUsed="0"/>
+    <w:lsdException w:name="Medium Shading 2 Accent 4" w:semiHidden="0" w:uiPriority="64" w:unhideWhenUsed="0"/>
+    <w:lsdException w:name="Medium List 1 Accent 4" w:semiHidden="0" w:uiPriority="65" w:unhideWhenUsed="0"/>
+    <w:lsdException w:name="Medium List 2 Accent 4" w:semiHidden="0" w:uiPriority="66" w:unhideWhenUsed="0"/>
+    <w:lsdException w:name="Medium Grid 1 Accent 4" w:semiHidden="0" w:uiPriority="67" w:unhideWhenUsed="0"/>
+    <w:lsdException w:name="Medium Grid 2 Accent 4" w:semiHidden="0" w:uiPriority="68" w:unhideWhenUsed="0"/>
+    <w:lsdException w:name="Medium Grid 3 Accent 4" w:semiHidden="0" w:uiPriority="69" w:unhideWhenUsed="0"/>
+    <w:lsdException w:name="Dark List Accent 4" w:semiHidden="0" w:uiPriority="70" w:unhideWhenUsed="0"/>
+    <w:lsdException w:name="Colorful Shading Accent 4" w:semiHidden="0" w:uiPriority="71" w:unhideWhenUsed="0"/>
+    <w:lsdException w:name="Colorful List Accent 4" w:semiHidden="0" w:uiPriority="72" w:unhideWhenUsed="0"/>
+    <w:lsdException w:name="Colorful Grid Accent 4" w:semiHidden="0" w:uiPriority="73" w:unhideWhenUsed="0"/>
+    <w:lsdException w:name="Light Shading Accent 5" w:semiHidden="0" w:uiPriority="60" w:unhideWhenUsed="0"/>
+    <w:lsdException w:name="Light List Accent 5" w:semiHidden="0" w:uiPriority="61" w:unhideWhenUsed="0"/>
+    <w:lsdException w:name="Light Grid Accent 5" w:semiHidden="0" w:uiPriority="62" w:unhideWhenUsed="0"/>
+    <w:lsdException w:name="Medium Shading 1 Accent 5" w:semiHidden="0" w:uiPriority="63" w:unhideWhenUsed="0"/>
+    <w:lsdException w:name="Medium Shading 2 Accent 5" w:semiHidden="0" w:uiPriority="64" w:unhideWhenUsed="0"/>
+    <w:lsdException w:name="Medium List 1 Accent 5" w:semiHidden="0" w:uiPriority="65" w:unhideWhenUsed="0"/>
+    <w:lsdException w:name="Medium List 2 Accent 5" w:semiHidden="0" w:uiPriority="66" w:unhideWhenUsed="0"/>
+    <w:lsdException w:name="Medium Grid 1 Accent 5" w:semiHidden="0" w:uiPriority="67" w:unhideWhenUsed="0"/>
+    <w:lsdException w:name="Medium Grid 2 Accent 5" w:semiHidden="0" w:uiPriority="68" w:unhideWhenUsed="0"/>
+    <w:lsdException w:name="Medium Grid 3 Accent 5" w:semiHidden="0" w:uiPriority="69" w:unhideWhenUsed="0"/>
+    <w:lsdException w:name="Dark List Accent 5" w:semiHidden="0" w:uiPriority="70" w:unhideWhenUsed="0"/>
+    <w:lsdException w:name="Colorful Shading Accent 5" w:semiHidden="0" w:uiPriority="71" w:unhideWhenUsed="0"/>
+    <w:lsdException w:name="Colorful List Accent 5" w:semiHidden="0" w:uiPriority="72" w:unhideWhenUsed="0"/>
+    <w:lsdException w:name="Colorful Grid Accent 5" w:semiHidden="0" w:uiPriority="73" w:unhideWhenUsed="0"/>
+    <w:lsdException w:name="Light Shading Accent 6" w:semiHidden="0" w:uiPriority="60" w:unhideWhenUsed="0"/>
+    <w:lsdException w:name="Light List Accent 6" w:semiHidden="0" w:uiPriority="61" w:unhideWhenUsed="0"/>
+    <w:lsdException w:name="Light Grid Accent 6" w:semiHidden="0" w:uiPriority="62" w:unhideWhenUsed="0"/>
+    <w:lsdException w:name="Medium Shading 1 Accent 6" w:semiHidden="0" w:uiPriority="63" w:unhideWhenUsed="0"/>
+    <w:lsdException w:name="Medium Shading 2 Accent 6" w:semiHidden="0" w:uiPriority="64" w:unhideWhenUsed="0"/>
+    <w:lsdException w:name="Medium List 1 Accent 6" w:semiHidden="0" w:uiPriority="65" w:unhideWhenUsed="0"/>
+    <w:lsdException w:name="Medium List 2 Accent 6" w:semiHidden="0" w:uiPriority="66" w:unhideWhenUsed="0"/>
+    <w:lsdException w:name="Medium Grid 1 Accent 6" w:semiHidden="0" w:uiPriority="67" w:unhideWhenUsed="0"/>
+    <w:lsdException w:name="Medium Grid 2 Accent 6" w:semiHidden="0" w:uiPriority="68" w:unhideWhenUsed="0"/>
+    <w:lsdException w:name="Medium Grid 3 Accent 6" w:semiHidden="0" w:uiPriority="69" w:unhideWhenUsed="0"/>
+    <w:lsdException w:name="Dark List Accent 6" w:semiHidden="0" w:uiPriority="70" w:unhideWhenUsed="0"/>
+    <w:lsdException w:name="Colorful Shading Accent 6" w:semiHidden="0" w:uiPriority="71" w:unhideWhenUsed="0"/>
+    <w:lsdException w:name="Colorful List Accent 6" w:semiHidden="0" w:uiPriority="72" w:unhideWhenUsed="0"/>
+    <w:lsdException w:name="Colorful Grid Accent 6" w:semiHidden="0" w:uiPriority="73" w:unhideWhenUsed="0"/>
+    <w:lsdException w:name="Subtle Emphasis" w:semiHidden="0" w:uiPriority="19" w:unhideWhenUsed="0" w:qFormat="1"/>
+    <w:lsdException w:name="Intense Emphasis" w:semiHidden="0" w:uiPriority="21" w:unhideWhenUsed="0" w:qFormat="1"/>
+    <w:lsdException w:name="Subtle Reference" w:semiHidden="0" w:uiPriority="31" w:unhideWhenUsed="0" w:qFormat="1"/>
+    <w:lsdException w:name="Intense Reference" w:semiHidden="0" w:uiPriority="32" w:unhideWhenUsed="0" w:qFormat="1"/>
+    <w:lsdException w:name="Book Title" w:semiHidden="0" w:uiPriority="33" w:unhideWhenUsed="0" w:qFormat="1"/>
+    <w:lsdException w:name="Bibliography" w:uiPriority="37"/>
+    <w:lsdException w:name="TOC Heading" w:uiPriority="39" w:qFormat="1"/>
+  </w:latentStyles>
+  <w:style w:type="paragraph" w:default="1" w:styleId="Standard">
+    <w:name w:val="Normal"/>
+    <w:qFormat/>
+    <w:rsid w:val="00282C0C"/>
+    <w:pPr>
+      <w:spacing w:after="0" w:line="240" w:lineRule="auto"/>
+    </w:pPr>
+    <w:rPr>
+      <w:rFonts w:ascii="Calibri" w:hAnsi="Calibri" w:cs="Times New Roman"/>
+    </w:rPr>
+  </w:style>
+  <w:style w:type="paragraph" w:styleId="berschrift1">
+    <w:name w:val="heading 1"/>
+    <w:basedOn w:val="Standard"/>
+    <w:next w:val="Standard"/>
+    <w:link w:val="berschrift1Zchn"/>
+    <w:uiPriority w:val="9"/>
+    <w:qFormat/>
+    <w:rsid w:val="00D50FB0"/>
+    <w:pPr>
+      <w:keepNext/>
+      <w:keepLines/>
+      <w:spacing w:before="480" w:line="276" w:lineRule="auto"/>
+      <w:outlineLvl w:val="0"/>
+    </w:pPr>
+    <w:rPr>
+      <w:rFonts w:asciiTheme="majorHAnsi" w:eastAsiaTheme="majorEastAsia" w:hAnsiTheme="majorHAnsi" w:cstheme="majorBidi"/>
+      <w:b/>
+      <w:bCs/>
+      <w:color w:val="365F91" w:themeColor="accent1" w:themeShade="BF"/>
+      <w:sz w:val="28"/>
+      <w:szCs w:val="28"/>
+      <w:lang w:eastAsia="de-DE"/>
+    </w:rPr>
+  </w:style>
+  <w:style w:type="character" w:default="1" w:styleId="Absatz-Standardschriftart">
+    <w:name w:val="Default Paragraph Font"/>
+    <w:uiPriority w:val="1"/>
+    <w:semiHidden/>
+    <w:unhideWhenUsed/>
+  </w:style>
+  <w:style w:type="table" w:default="1" w:styleId="NormaleTabelle">
+    <w:name w:val="Normal Table"/>
+    <w:uiPriority w:val="99"/>
+    <w:semiHidden/>
+    <w:unhideWhenUsed/>
+    <w:tblPr>
+      <w:tblInd w:w="0" w:type="dxa"/>
+      <w:tblCellMar>
+        <w:top w:w="0" w:type="dxa"/>
+        <w:left w:w="108" w:type="dxa"/>
+        <w:bottom w:w="0" w:type="dxa"/>
+        <w:right w:w="108" w:type="dxa"/>
+      </w:tblCellMar>
+    </w:tblPr>
+  </w:style>
+  <w:style w:type="numbering" w:default="1" w:styleId="KeineListe">
+    <w:name w:val="No List"/>
+    <w:uiPriority w:val="99"/>
+    <w:semiHidden/>
+    <w:unhideWhenUsed/>
+  </w:style>
+  <w:style w:type="paragraph" w:styleId="NurText">
+    <w:name w:val="Plain Text"/>
+    <w:basedOn w:val="Standard"/>
+    <w:link w:val="NurTextZchn"/>
+    <w:uiPriority w:val="99"/>
+    <w:unhideWhenUsed/>
+    <w:rsid w:val="00282C0C"/>
+  </w:style>
+  <w:style w:type="character" w:customStyle="1" w:styleId="NurTextZchn">
+    <w:name w:val="Nur Text Zchn"/>
+    <w:basedOn w:val="Absatz-Standardschriftart"/>
+    <w:link w:val="NurText"/>
+    <w:uiPriority w:val="99"/>
+    <w:rsid w:val="00282C0C"/>
+    <w:rPr>
+      <w:rFonts w:ascii="Calibri" w:hAnsi="Calibri" w:cs="Times New Roman"/>
+    </w:rPr>
+  </w:style>
+  <w:style w:type="paragraph" w:styleId="Listenabsatz">
+    <w:name w:val="List Paragraph"/>
+    <w:basedOn w:val="Standard"/>
+    <w:uiPriority w:val="34"/>
+    <w:qFormat/>
+    <w:rsid w:val="00282C0C"/>
+    <w:pPr>
+      <w:ind w:left="720"/>
+      <w:contextualSpacing/>
+    </w:pPr>
+  </w:style>
+  <w:style w:type="paragraph" w:styleId="Kopfzeile">
+    <w:name w:val="header"/>
+    <w:basedOn w:val="Standard"/>
+    <w:link w:val="KopfzeileZchn"/>
+    <w:uiPriority w:val="99"/>
+    <w:unhideWhenUsed/>
+    <w:rsid w:val="00C27B94"/>
+    <w:pPr>
+      <w:tabs>
+        <w:tab w:val="center" w:pos="4536"/>
+        <w:tab w:val="right" w:pos="9072"/>
+      </w:tabs>
+    </w:pPr>
+  </w:style>
+  <w:style w:type="character" w:customStyle="1" w:styleId="KopfzeileZchn">
+    <w:name w:val="Kopfzeile Zchn"/>
+    <w:basedOn w:val="Absatz-Standardschriftart"/>
+    <w:link w:val="Kopfzeile"/>
+    <w:uiPriority w:val="99"/>
+    <w:rsid w:val="00C27B94"/>
+    <w:rPr>
+      <w:rFonts w:ascii="Calibri" w:hAnsi="Calibri" w:cs="Times New Roman"/>
+    </w:rPr>
+  </w:style>
+  <w:style w:type="paragraph" w:styleId="Fuzeile">
+    <w:name w:val="footer"/>
+    <w:basedOn w:val="Standard"/>
+    <w:link w:val="FuzeileZchn"/>
+    <w:uiPriority w:val="99"/>
+    <w:unhideWhenUsed/>
+    <w:rsid w:val="00C27B94"/>
+    <w:pPr>
+      <w:tabs>
+        <w:tab w:val="center" w:pos="4536"/>
+        <w:tab w:val="right" w:pos="9072"/>
+      </w:tabs>
+    </w:pPr>
+  </w:style>
+  <w:style w:type="character" w:customStyle="1" w:styleId="FuzeileZchn">
+    <w:name w:val="Fußzeile Zchn"/>
+    <w:basedOn w:val="Absatz-Standardschriftart"/>
+    <w:link w:val="Fuzeile"/>
+    <w:uiPriority w:val="99"/>
+    <w:rsid w:val="00C27B94"/>
+    <w:rPr>
+      <w:rFonts w:ascii="Calibri" w:hAnsi="Calibri" w:cs="Times New Roman"/>
+    </w:rPr>
+  </w:style>
+  <w:style w:type="paragraph" w:styleId="Sprechblasentext">
+    <w:name w:val="Balloon Text"/>
+    <w:basedOn w:val="Standard"/>
+    <w:link w:val="SprechblasentextZchn"/>
+    <w:uiPriority w:val="99"/>
+    <w:semiHidden/>
+    <w:unhideWhenUsed/>
+    <w:rsid w:val="00C27B94"/>
+    <w:rPr>
+      <w:rFonts w:ascii="Tahoma" w:hAnsi="Tahoma" w:cs="Tahoma"/>
+      <w:sz w:val="16"/>
+      <w:szCs w:val="16"/>
+    </w:rPr>
+  </w:style>
+  <w:style w:type="character" w:customStyle="1" w:styleId="SprechblasentextZchn">
+    <w:name w:val="Sprechblasentext Zchn"/>
+    <w:basedOn w:val="Absatz-Standardschriftart"/>
+    <w:link w:val="Sprechblasentext"/>
+    <w:uiPriority w:val="99"/>
+    <w:semiHidden/>
+    <w:rsid w:val="00C27B94"/>
+    <w:rPr>
+      <w:rFonts w:ascii="Tahoma" w:hAnsi="Tahoma" w:cs="Tahoma"/>
+      <w:sz w:val="16"/>
+      <w:szCs w:val="16"/>
+    </w:rPr>
+  </w:style>
+  <w:style w:type="character" w:styleId="Kommentarzeichen">
+    <w:name w:val="annotation reference"/>
+    <w:basedOn w:val="Absatz-Standardschriftart"/>
+    <w:uiPriority w:val="99"/>
+    <w:semiHidden/>
+    <w:unhideWhenUsed/>
+    <w:rsid w:val="00637569"/>
+    <w:rPr>
+      <w:sz w:val="18"/>
+      <w:szCs w:val="18"/>
+    </w:rPr>
+  </w:style>
+  <w:style w:type="paragraph" w:styleId="Kommentartext">
+    <w:name w:val="annotation text"/>
+    <w:basedOn w:val="Standard"/>
+    <w:link w:val="KommentartextZchn"/>
+    <w:uiPriority w:val="99"/>
+    <w:semiHidden/>
+    <w:unhideWhenUsed/>
+    <w:rsid w:val="00637569"/>
+    <w:rPr>
+      <w:sz w:val="24"/>
+      <w:szCs w:val="24"/>
+    </w:rPr>
+  </w:style>
+  <w:style w:type="character" w:customStyle="1" w:styleId="KommentartextZchn">
+    <w:name w:val="Kommentartext Zchn"/>
+    <w:basedOn w:val="Absatz-Standardschriftart"/>
+    <w:link w:val="Kommentartext"/>
+    <w:uiPriority w:val="99"/>
+    <w:semiHidden/>
+    <w:rsid w:val="00637569"/>
+    <w:rPr>
+      <w:rFonts w:ascii="Calibri" w:hAnsi="Calibri" w:cs="Times New Roman"/>
+      <w:sz w:val="24"/>
+      <w:szCs w:val="24"/>
+    </w:rPr>
+  </w:style>
+  <w:style w:type="paragraph" w:styleId="Kommentarthema">
+    <w:name w:val="annotation subject"/>
+    <w:basedOn w:val="Kommentartext"/>
+    <w:next w:val="Kommentartext"/>
+    <w:link w:val="KommentarthemaZchn"/>
+    <w:uiPriority w:val="99"/>
+    <w:semiHidden/>
+    <w:unhideWhenUsed/>
+    <w:rsid w:val="00637569"/>
+    <w:rPr>
+      <w:b/>
+      <w:bCs/>
+      <w:sz w:val="20"/>
+      <w:szCs w:val="20"/>
+    </w:rPr>
+  </w:style>
+  <w:style w:type="character" w:customStyle="1" w:styleId="KommentarthemaZchn">
+    <w:name w:val="Kommentarthema Zchn"/>
+    <w:basedOn w:val="KommentartextZchn"/>
+    <w:link w:val="Kommentarthema"/>
+    <w:uiPriority w:val="99"/>
+    <w:semiHidden/>
+    <w:rsid w:val="00637569"/>
+    <w:rPr>
+      <w:rFonts w:ascii="Calibri" w:hAnsi="Calibri" w:cs="Times New Roman"/>
+      <w:b/>
+      <w:bCs/>
+      <w:sz w:val="20"/>
+      <w:szCs w:val="20"/>
+    </w:rPr>
+  </w:style>
+  <w:style w:type="character" w:styleId="Hyperlink">
+    <w:name w:val="Hyperlink"/>
+    <w:basedOn w:val="Absatz-Standardschriftart"/>
+    <w:uiPriority w:val="99"/>
+    <w:unhideWhenUsed/>
+    <w:rsid w:val="00D50FB0"/>
+    <w:rPr>
+      <w:color w:val="0000FF" w:themeColor="hyperlink"/>
+      <w:u w:val="single"/>
+    </w:rPr>
+  </w:style>
+  <w:style w:type="character" w:customStyle="1" w:styleId="berschrift1Zchn">
+    <w:name w:val="Überschrift 1 Zchn"/>
+    <w:basedOn w:val="Absatz-Standardschriftart"/>
+    <w:link w:val="berschrift1"/>
+    <w:uiPriority w:val="9"/>
+    <w:rsid w:val="00D50FB0"/>
+    <w:rPr>
+      <w:rFonts w:asciiTheme="majorHAnsi" w:eastAsiaTheme="majorEastAsia" w:hAnsiTheme="majorHAnsi" w:cstheme="majorBidi"/>
+      <w:b/>
+      <w:bCs/>
+      <w:color w:val="365F91" w:themeColor="accent1" w:themeShade="BF"/>
+      <w:sz w:val="28"/>
+      <w:szCs w:val="28"/>
+      <w:lang w:eastAsia="de-DE"/>
+    </w:rPr>
+  </w:style>
+  <w:style w:type="paragraph" w:styleId="Literaturverzeichnis">
+    <w:name w:val="Bibliography"/>
+    <w:basedOn w:val="Standard"/>
+    <w:next w:val="Standard"/>
+    <w:uiPriority w:val="37"/>
+    <w:unhideWhenUsed/>
+    <w:rsid w:val="00D50FB0"/>
+  </w:style>
+  <w:style w:type="character" w:styleId="BesuchterHyperlink">
     <w:name w:val="FollowedHyperlink"/>
     <w:basedOn w:val="Absatz-Standardschriftart"/>
     <w:uiPriority w:val="99"/>
@@ -4261,7 +4578,7 @@
 </file>
 
 <file path=customXml/itemProps1.xml><?xml version="1.0" encoding="utf-8"?>
-<ds:datastoreItem xmlns:ds="http://schemas.openxmlformats.org/officeDocument/2006/customXml" ds:itemID="{CA95CAD4-7F0E-1B43-8CD0-CB6BAE382A63}">
+<ds:datastoreItem xmlns:ds="http://schemas.openxmlformats.org/officeDocument/2006/customXml" ds:itemID="{BE1EEA8F-2214-45CF-9A7F-7AF292191958}">
   <ds:schemaRefs>
     <ds:schemaRef ds:uri="http://schemas.openxmlformats.org/officeDocument/2006/bibliography"/>
   </ds:schemaRefs>

</xml_diff>